<commit_message>
Minor edits to chapter_1 script and time-frame added to proposal
</commit_message>
<xml_diff>
--- a/chapter_1.docx
+++ b/chapter_1.docx
@@ -403,10 +403,18 @@
       <w:pPr>
         <w:pStyle w:val="Heading1"/>
       </w:pPr>
-      <w:bookmarkStart w:id="23" w:name="abiotic-drivers"/>
+      <w:bookmarkStart w:id="23" w:name="kelp-environmental-drivers"/>
       <w:bookmarkEnd w:id="23"/>
       <w:r>
-        <w:t xml:space="preserve">Abiotic drivers</w:t>
+        <w:t xml:space="preserve">Kelp environmental drivers</w:t>
+      </w:r>
+    </w:p>
+    <w:p>
+      <w:pPr>
+        <w:pStyle w:val="FirstParagraph"/>
+      </w:pPr>
+      <w:r>
+        <w:t xml:space="preserve">The important environmental drivers of kelp idividuals and communities include light, substrata, salinity, sedimentation, nitrients, temperature and water motion. Although studies have investigated the effects of important environmental drivers, the roles these factors play is often difficult to evaluate as such factors may never be fully independent of each other, i.e. environmental factors are to some extent temperature dependent. Multifactorial studies have attempt to explain combined affects, however these studies are often limited to investigating combination of two or three environmental drivers as inclusion of too many factors can lead to results that are difficult to interept. Environmetal factors are highly variable on temporal and spatial scales, and their effects may also dependent on life-stage adding a further layer of complexity to investigations.</w:t>
       </w:r>
     </w:p>
     <w:p>
@@ -1288,7 +1296,7 @@
     </w:lvl>
   </w:abstractNum>
   <w:abstractNum w:abstractNumId="990">
-    <w:nsid w:val="4612477d"/>
+    <w:nsid w:val="9417d947"/>
     <w:multiLevelType w:val="multilevel"/>
     <w:lvl w:ilvl="0">
       <w:numFmt w:val="bullet"/>
@@ -1369,7 +1377,7 @@
     </w:lvl>
   </w:abstractNum>
   <w:abstractNum w:abstractNumId="99821">
-    <w:nsid w:val="90bbf48c"/>
+    <w:nsid w:val="aed7342c"/>
     <w:multiLevelType w:val="multilevel"/>
     <w:lvl w:ilvl="0">
       <w:start w:val="1"/>

</xml_diff>

<commit_message>
edited and added to the wave exposure section.
</commit_message>
<xml_diff>
--- a/chapter_1.docx
+++ b/chapter_1.docx
@@ -414,7 +414,7 @@
         <w:pStyle w:val="FirstParagraph"/>
       </w:pPr>
       <w:r>
-        <w:t xml:space="preserve">The important environmental drivers of kelp idividuals and communities include light, substrata, salinity, sedimentation, nitrients, temperature and water motion. Although studies have investigated the effects of important environmental drivers, the roles these factors play is often difficult to evaluate as such factors may never be fully independent of each other, i.e. environmental factors are to some extent temperature dependent. Multifactorial studies have attempt to explain combined affects, however these studies are often limited to investigating combination of two or three environmental drivers as inclusion of too many factors can lead to results that are difficult to interept. Environmetal factors are highly variable on temporal and spatial scales, and their effects may also dependent on life-stage adding a further layer of complexity to investigations.</w:t>
+        <w:t xml:space="preserve">The important environmental drivers of kelp individuals and communities include light, substrata, salinity, sedimentation, nitrients, temperature and wave exposure. Although studies have investigated the effects of important environmental drivers, the roles these factors play is often difficult to evaluate as such factors may never be fully independent of each other, i.e. environmental factors are to some extent dependent on one another. Multifactorial studies have attempted to explain combined affects, however these studies are often limited to investigating combination of two or three environmental drivers as inclusion of too many factors can lead to results that are difficult to interept. Environmetal factors are highly variable on temporal and spatial scales and their effects may also be dependent on the life-stage of the organism, adding a further layer of complexity to investigations.</w:t>
       </w:r>
     </w:p>
     <w:p>
@@ -577,8 +577,28 @@
       <w:pPr>
         <w:pStyle w:val="Heading1"/>
       </w:pPr>
-      <w:bookmarkStart w:id="25" w:name="depth"/>
+      <w:bookmarkStart w:id="25" w:name="substrata"/>
       <w:bookmarkEnd w:id="25"/>
+      <w:r>
+        <w:t xml:space="preserve">Substrata</w:t>
+      </w:r>
+    </w:p>
+    <w:p>
+      <w:pPr>
+        <w:pStyle w:val="Heading1"/>
+      </w:pPr>
+      <w:bookmarkStart w:id="26" w:name="salinity"/>
+      <w:bookmarkEnd w:id="26"/>
+      <w:r>
+        <w:t xml:space="preserve">Salinity</w:t>
+      </w:r>
+    </w:p>
+    <w:p>
+      <w:pPr>
+        <w:pStyle w:val="Heading1"/>
+      </w:pPr>
+      <w:bookmarkStart w:id="27" w:name="depth"/>
+      <w:bookmarkEnd w:id="27"/>
       <w:r>
         <w:t xml:space="preserve">Depth</w:t>
       </w:r>
@@ -606,7 +626,16 @@
         <w:t xml:space="preserve">E. maxima</w:t>
       </w:r>
       <w:r>
-        <w:t xml:space="preserve">) (Dayton 1985; Gerard 1982). The increase in depth can lead to a decrease in sunlight penetration, with some species better adapted for low-light conditions than others, such as (</w:t>
+        <w:t xml:space="preserve">)</w:t>
+      </w:r>
+      <w:r>
+        <w:t xml:space="preserve"> </w:t>
+      </w:r>
+      <w:r>
+        <w:t xml:space="preserve">[@Dayton1985; @Gerard1982]</w:t>
+      </w:r>
+      <w:r>
+        <w:t xml:space="preserve">. The increase in depth can lead to a decrease in sunlight penetration, with some species better adapted for low-light conditions than others, such as (</w:t>
       </w:r>
       <w:r>
         <w:rPr>
@@ -615,15 +644,34 @@
         <w:t xml:space="preserve">L. pallida</w:t>
       </w:r>
       <w:r>
-        <w:t xml:space="preserve">). Temperature may also change along a depth gradient due to a reduction in sunlight penetration. (Dayton 1985; Gerard 1982). Therefore depth does not directly play a role in kelp functioning but may alter more inﬂuential factors such as light and water motion.</w:t>
+        <w:t xml:space="preserve">). Temperature may also change along a depth gradient due to a reduction in sunlight penetration</w:t>
+      </w:r>
+      <w:r>
+        <w:t xml:space="preserve"> </w:t>
+      </w:r>
+      <w:r>
+        <w:t xml:space="preserve">[@Dayton1985; @Gerard1982]</w:t>
+      </w:r>
+      <w:r>
+        <w:t xml:space="preserve">. Therefore depth does not directly play a role in kelp functioning but may alter more inﬂuential factors such as light and water motion.</w:t>
       </w:r>
     </w:p>
     <w:p>
       <w:pPr>
         <w:pStyle w:val="Heading1"/>
       </w:pPr>
-      <w:bookmarkStart w:id="26" w:name="nutrients"/>
-      <w:bookmarkEnd w:id="26"/>
+      <w:bookmarkStart w:id="28" w:name="sedimentation"/>
+      <w:bookmarkEnd w:id="28"/>
+      <w:r>
+        <w:t xml:space="preserve">Sedimentation</w:t>
+      </w:r>
+    </w:p>
+    <w:p>
+      <w:pPr>
+        <w:pStyle w:val="Heading1"/>
+      </w:pPr>
+      <w:bookmarkStart w:id="29" w:name="nutrients"/>
+      <w:bookmarkEnd w:id="29"/>
       <w:r>
         <w:t xml:space="preserve">Nutrients</w:t>
       </w:r>
@@ -703,8 +751,8 @@
       <w:pPr>
         <w:pStyle w:val="Heading1"/>
       </w:pPr>
-      <w:bookmarkStart w:id="27" w:name="temperature"/>
-      <w:bookmarkEnd w:id="27"/>
+      <w:bookmarkStart w:id="30" w:name="temperature"/>
+      <w:bookmarkEnd w:id="30"/>
       <w:r>
         <w:t xml:space="preserve">Temperature</w:t>
       </w:r>
@@ -877,8 +925,8 @@
       <w:pPr>
         <w:pStyle w:val="Heading1"/>
       </w:pPr>
-      <w:bookmarkStart w:id="28" w:name="wave-exposure"/>
-      <w:bookmarkEnd w:id="28"/>
+      <w:bookmarkStart w:id="31" w:name="wave-exposure"/>
+      <w:bookmarkEnd w:id="31"/>
       <w:r>
         <w:t xml:space="preserve">Wave exposure</w:t>
       </w:r>
@@ -888,7 +936,31 @@
         <w:pStyle w:val="FirstParagraph"/>
       </w:pPr>
       <w:r>
-        <w:t xml:space="preserve">Other than temperature, wave exposure is also recognised as an important driver of the marine environment. Like temperature, wave exposure can act on regional scales and has been shown to play a role in determing distribution, abundance, diversity, composition and productivity of benthic and rocky shore communties. For example, increasing degrees of exposure may positively influence the amount of area available to trap light on macroalgal fronds, as well as increasing nutrient uptake through increased turbulence in the boundry layer</w:t>
+        <w:t xml:space="preserve">Other than temperature, wave exposure is also recognised as an important driver of the marine environment, and macroalgae are not exception. Wave exposure has been shown to play a role in determing distribution, abundance, diversity, composition, growth</w:t>
+      </w:r>
+      <w:r>
+        <w:t xml:space="preserve"> </w:t>
+      </w:r>
+      <w:r>
+        <w:t xml:space="preserve">[@Cousens1982]</w:t>
+      </w:r>
+      <w:r>
+        <w:t xml:space="preserve"> </w:t>
+      </w:r>
+      <w:r>
+        <w:t xml:space="preserve">and productivity</w:t>
+      </w:r>
+      <w:r>
+        <w:t xml:space="preserve"> </w:t>
+      </w:r>
+      <w:r>
+        <w:t xml:space="preserve">[@pedersen2012a]</w:t>
+      </w:r>
+      <w:r>
+        <w:t xml:space="preserve"> </w:t>
+      </w:r>
+      <w:r>
+        <w:t xml:space="preserve">of macroalgae communties. For example, the width, vertical zonation and diversity of algal communities often change predictably along gradients of wave exposure. Wave exposure may also drive macroalgae communties indirectly through the alteration in affect of another environmental driver. For instance, increasing degrees of exposure may positively influence the amount of area available to trap light on macroalgal fronds, as well as increasing nutrient uptake due to increased turbulence in the boundry layer around the frond</w:t>
       </w:r>
       <w:r>
         <w:t xml:space="preserve"> </w:t>
@@ -897,36 +969,50 @@
         <w:t xml:space="preserve">[@lobban1994]</w:t>
       </w:r>
       <w:r>
-        <w:t xml:space="preserve">.</w:t>
-      </w:r>
-      <w:r>
-        <w:t xml:space="preserve"> </w:t>
-      </w:r>
-      <w:r>
-        <w:t xml:space="preserve">@lewis</w:t>
-      </w:r>
-      <w:r>
-        <w:t xml:space="preserve"> </w:t>
-      </w:r>
-      <w:r>
-        <w:t xml:space="preserve">found that degrees of wave exposure vertical structure rocky shore communities…</w:t>
+        <w:t xml:space="preserve">. The most important direct effect of wave exposure on macroalgal communities is through mechanical dislodgment, which ultimately leads to expiration. Wave exposure is a complex abiotic variable which varies spatially and temporarly in the marine enviroment. Furthermore, the degree to which a macroalgae community is exposed which depend on local site characteristics, such as bathymetry and local wind patterns. Despite this fact, macrolagae have been able to persist in often harsh and variable wave environments. Macroalage are sessile organisms and incapabable of migrating when local conditions become unsuitable. Therefore, macroalgae must adapt to the local wave climate in order to persist and survive, and achieve this through morphological variation.</w:t>
+      </w:r>
+    </w:p>
+    <w:p>
+      <w:pPr>
+        <w:pStyle w:val="BlockText"/>
+      </w:pPr>
+      <w:r>
+        <w:t xml:space="preserve">keeping this for now</w:t>
+      </w:r>
+      <w:r>
+        <w:t xml:space="preserve"> </w:t>
+      </w:r>
+      <w:r>
+        <w:t xml:space="preserve">@moss1948</w:t>
+      </w:r>
+      <w:r>
+        <w:t xml:space="preserve"> </w:t>
+      </w:r>
+      <w:r>
+        <w:t xml:space="preserve">investigated the anatomy, chemical composistion of</w:t>
+      </w:r>
+      <w:r>
+        <w:t xml:space="preserve"> </w:t>
       </w:r>
       <w:r>
         <w:rPr>
-          <w:b/>
+          <w:i/>
         </w:rPr>
-        <w:t xml:space="preserve">work in progress</w:t>
-      </w:r>
-      <w:r>
-        <w:t xml:space="preserve">…</w:t>
+        <w:t xml:space="preserve">Fucus spiralis</w:t>
+      </w:r>
+      <w:r>
+        <w:t xml:space="preserve"> </w:t>
+      </w:r>
+      <w:r>
+        <w:t xml:space="preserve">at three sites that varied in wave exposure (sheltered, medium exposure and exposed). The authors found that individuals in exposed sites showed less branching of thalli as well as variation in organic nitrogen, mannitol, laminarian and alginic acid concentrations.</w:t>
       </w:r>
     </w:p>
     <w:p>
       <w:pPr>
         <w:pStyle w:val="Heading1"/>
       </w:pPr>
-      <w:bookmarkStart w:id="29" w:name="hydrodynamic-modelling"/>
-      <w:bookmarkEnd w:id="29"/>
+      <w:bookmarkStart w:id="32" w:name="hydrodynamic-modelling"/>
+      <w:bookmarkEnd w:id="32"/>
       <w:r>
         <w:t xml:space="preserve">Hydrodynamic modelling</w:t>
       </w:r>
@@ -1123,8 +1209,8 @@
       <w:pPr>
         <w:pStyle w:val="Heading2"/>
       </w:pPr>
-      <w:bookmarkStart w:id="30" w:name="aims-of-research"/>
-      <w:bookmarkEnd w:id="30"/>
+      <w:bookmarkStart w:id="33" w:name="aims-of-research"/>
+      <w:bookmarkEnd w:id="33"/>
       <w:r>
         <w:t xml:space="preserve">Aims of research</w:t>
       </w:r>
@@ -1296,7 +1382,7 @@
     </w:lvl>
   </w:abstractNum>
   <w:abstractNum w:abstractNumId="990">
-    <w:nsid w:val="9417d947"/>
+    <w:nsid w:val="4544c21a"/>
     <w:multiLevelType w:val="multilevel"/>
     <w:lvl w:ilvl="0">
       <w:numFmt w:val="bullet"/>
@@ -1377,7 +1463,7 @@
     </w:lvl>
   </w:abstractNum>
   <w:abstractNum w:abstractNumId="99821">
-    <w:nsid w:val="aed7342c"/>
+    <w:nsid w:val="f3db2693"/>
     <w:multiLevelType w:val="multilevel"/>
     <w:lvl w:ilvl="0">
       <w:start w:val="1"/>

</xml_diff>

<commit_message>
moved bibliograpghy file to LaTeX folder. Added to wave theory section. Updated pdf and word outputs.
</commit_message>
<xml_diff>
--- a/chapter_1.docx
+++ b/chapter_1.docx
@@ -120,7 +120,7 @@
     </w:sdt>
     <w:p>
       <w:pPr>
-        <w:pStyle w:val="Heading2"/>
+        <w:pStyle w:val="Heading1"/>
       </w:pPr>
       <w:bookmarkStart w:id="21" w:name="summary"/>
       <w:bookmarkEnd w:id="21"/>
@@ -139,7 +139,7 @@
         <w:t xml:space="preserve"> </w:t>
       </w:r>
       <w:r>
-        <w:t xml:space="preserve">[@Doney2012]</w:t>
+        <w:t xml:space="preserve">(Doney et al. 2012)</w:t>
       </w:r>
       <w:r>
         <w:t xml:space="preserve">. These abiotic and biotic variables, the interactions between them, and the various ecological processes, ultimately determine the community composition and ecological functioning of all ecosystems. Climate directly and indirectly affects the way in which abiotic and biotic variables interact, but is often compounded by other impacts such as habitat destruction, pollution, and over-fishing</w:t>
@@ -148,7 +148,16 @@
         <w:t xml:space="preserve"> </w:t>
       </w:r>
       <w:r>
-        <w:t xml:space="preserve">[@Blamey2015]</w:t>
+        <w:t xml:space="preserve">(</w:t>
+      </w:r>
+      <w:r>
+        <w:rPr>
+          <w:b/>
+        </w:rPr>
+        <w:t xml:space="preserve">???</w:t>
+      </w:r>
+      <w:r>
+        <w:t xml:space="preserve">)</w:t>
       </w:r>
       <w:r>
         <w:t xml:space="preserve">. Temperature and wave exposure have been recognised as important variables with regards to climate-driven changes within the ocean. In order to persist and survive within variable and changing environments, organisms must either migrate, adapt, or die.</w:t>
@@ -172,7 +181,7 @@
     </w:p>
     <w:p>
       <w:pPr>
-        <w:pStyle w:val="Heading2"/>
+        <w:pStyle w:val="Heading1"/>
       </w:pPr>
       <w:bookmarkStart w:id="22" w:name="background"/>
       <w:bookmarkEnd w:id="22"/>
@@ -230,7 +239,7 @@
         <w:t xml:space="preserve"> </w:t>
       </w:r>
       <w:r>
-        <w:t xml:space="preserve">[@Friedland1995]</w:t>
+        <w:t xml:space="preserve">(Friedland and Denny 1995)</w:t>
       </w:r>
       <w:r>
         <w:t xml:space="preserve"> </w:t>
@@ -242,7 +251,7 @@
         <w:t xml:space="preserve"> </w:t>
       </w:r>
       <w:r>
-        <w:t xml:space="preserve">[@Blanchette1997]</w:t>
+        <w:t xml:space="preserve">(Blanchette 1997)</w:t>
       </w:r>
       <w:r>
         <w:t xml:space="preserve">. For example a study by</w:t>
@@ -251,7 +260,7 @@
         <w:t xml:space="preserve"> </w:t>
       </w:r>
       <w:r>
-        <w:t xml:space="preserve">@Koehletal2008</w:t>
+        <w:t xml:space="preserve">Koehl et al. (2008)</w:t>
       </w:r>
       <w:r>
         <w:t xml:space="preserve"> </w:t>
@@ -278,7 +287,7 @@
         <w:t xml:space="preserve"> </w:t>
       </w:r>
       <w:r>
-        <w:t xml:space="preserve">@FowlerWalker2006</w:t>
+        <w:t xml:space="preserve">Fowler-Walker, Wernberg, and Connell (2006)</w:t>
       </w:r>
       <w:r>
         <w:t xml:space="preserve"> </w:t>
@@ -336,7 +345,7 @@
         <w:t xml:space="preserve"> </w:t>
       </w:r>
       <w:r>
-        <w:t xml:space="preserve">@wang2009</w:t>
+        <w:t xml:space="preserve">Wang and Xia (2009)</w:t>
       </w:r>
       <w:r>
         <w:t xml:space="preserve"> </w:t>
@@ -357,7 +366,7 @@
         <w:t xml:space="preserve"> </w:t>
       </w:r>
       <w:r>
-        <w:t xml:space="preserve">@leon2003</w:t>
+        <w:t xml:space="preserve">Leon et al. (2003)</w:t>
       </w:r>
       <w:r>
         <w:t xml:space="preserve"> </w:t>
@@ -414,12 +423,12 @@
         <w:pStyle w:val="FirstParagraph"/>
       </w:pPr>
       <w:r>
-        <w:t xml:space="preserve">The important environmental drivers of kelp individuals and communities include light, substrata, salinity, sedimentation, nitrients, temperature and wave exposure. Although studies have investigated the effects of important environmental drivers, the roles these factors play is often difficult to evaluate as such factors may never be fully independent of each other, i.e. environmental factors are to some extent dependent on one another. Multifactorial studies have attempted to explain combined affects, however these studies are often limited to investigating combination of two or three environmental drivers as inclusion of too many factors can lead to results that are difficult to interept. Environmetal factors are highly variable on temporal and spatial scales and their effects may also be dependent on the life-stage of the organism, adding a further layer of complexity to investigations.</w:t>
-      </w:r>
-    </w:p>
-    <w:p>
-      <w:pPr>
-        <w:pStyle w:val="Heading1"/>
+        <w:t xml:space="preserve">The important environmental drivers of kelp individuals and communities include light, substrata, salinity, sedimentation, nitrients, temperature and wave exposure. Although studies have investigated the effects of important environmental drivers, the roles these factors play is often difficult to evaluate as such factors may never be fully independent of each other, i.e. environmental factors are to some extent are dependent on one another. Multifactorial studies have attempted to explain combined affects, however these studies are often limited to investigating combination of two or three environmental drivers as inclusion of too many factors can lead to results that are difficult to interept. Environmetal factors are highly variable on temporal and spatial scales and their effects may also be dependent on the life-stage of the organism, adding a further layer of complexity to investigations.</w:t>
+      </w:r>
+    </w:p>
+    <w:p>
+      <w:pPr>
+        <w:pStyle w:val="Heading2"/>
       </w:pPr>
       <w:bookmarkStart w:id="24" w:name="light"/>
       <w:bookmarkEnd w:id="24"/>
@@ -438,10 +447,22 @@
         <w:t xml:space="preserve"> </w:t>
       </w:r>
       <w:r>
-        <w:t xml:space="preserve">[@Bruhn1996);@Belseth2012]</w:t>
-      </w:r>
-      <w:r>
-        <w:t xml:space="preserve">. For instance, solar ultraviolate radiation has been shown to aﬀect sub-canopy Ecklonia radiata sporophytes when the canopy of mature</w:t>
+        <w:t xml:space="preserve">(Bruhn and Gerard 1996);</w:t>
+      </w:r>
+      <w:r>
+        <w:t xml:space="preserve"> </w:t>
+      </w:r>
+      <w:r>
+        <w:rPr>
+          <w:b/>
+        </w:rPr>
+        <w:t xml:space="preserve">???</w:t>
+      </w:r>
+      <w:r>
+        <w:t xml:space="preserve">)</w:t>
+      </w:r>
+      <w:r>
+        <w:t xml:space="preserve">. For instance, solar ultraviolate radiation has been shown to affect sub-canopy Ecklonia radiata sporophytes when the canopy of mature</w:t>
       </w:r>
       <w:r>
         <w:t xml:space="preserve"> </w:t>
@@ -462,7 +483,16 @@
         <w:t xml:space="preserve"> </w:t>
       </w:r>
       <w:r>
-        <w:t xml:space="preserve">[@Wood 1987]</w:t>
+        <w:t xml:space="preserve">(</w:t>
+      </w:r>
+      <w:r>
+        <w:rPr>
+          <w:b/>
+        </w:rPr>
+        <w:t xml:space="preserve">???</w:t>
+      </w:r>
+      <w:r>
+        <w:t xml:space="preserve">)</w:t>
       </w:r>
       <w:r>
         <w:t xml:space="preserve">. The sub-canopy sporophytes experienced tissue damage,photopigment destruction,reduced growthand decreased survivorship, thus inhibiting their settlement and survival</w:t>
@@ -471,10 +501,19 @@
         <w:t xml:space="preserve"> </w:t>
       </w:r>
       <w:r>
-        <w:t xml:space="preserve">[@Wood 1987]</w:t>
-      </w:r>
-      <w:r>
-        <w:t xml:space="preserve">. Laboratory experiments revealed that the UV component of radiation, rather than intense radiation itself, was responsible for the eﬀects mentioned above. High light stress has negative eﬀects, such as photoinhibition and photo-damage on</w:t>
+        <w:t xml:space="preserve">(</w:t>
+      </w:r>
+      <w:r>
+        <w:rPr>
+          <w:b/>
+        </w:rPr>
+        <w:t xml:space="preserve">???</w:t>
+      </w:r>
+      <w:r>
+        <w:t xml:space="preserve">)</w:t>
+      </w:r>
+      <w:r>
+        <w:t xml:space="preserve">. Laboratory experiments revealed that the UV component of radiation, rather than intense radiation itself, was responsible for the effects mentioned above. High light stress has negative effects, such as photoinhibition and photo-damage on</w:t>
       </w:r>
       <w:r>
         <w:t xml:space="preserve"> </w:t>
@@ -495,7 +534,7 @@
         <w:t xml:space="preserve"> </w:t>
       </w:r>
       <w:r>
-        <w:t xml:space="preserve">[@Altamirano2004]</w:t>
+        <w:t xml:space="preserve">(Altamirano and Murakami 2004)</w:t>
       </w:r>
       <w:r>
         <w:t xml:space="preserve">.</w:t>
@@ -504,7 +543,7 @@
         <w:t xml:space="preserve"> </w:t>
       </w:r>
       <w:r>
-        <w:t xml:space="preserve">@Altamirano2004</w:t>
+        <w:t xml:space="preserve">Altamirano and Murakami (2004)</w:t>
       </w:r>
       <w:r>
         <w:t xml:space="preserve"> </w:t>
@@ -531,7 +570,7 @@
         <w:t xml:space="preserve"> </w:t>
       </w:r>
       <w:r>
-        <w:t xml:space="preserve">[@Altamirano2004]</w:t>
+        <w:t xml:space="preserve">(Altamirano and Murakami 2004)</w:t>
       </w:r>
       <w:r>
         <w:t xml:space="preserve">.</w:t>
@@ -540,7 +579,16 @@
         <w:t xml:space="preserve"> </w:t>
       </w:r>
       <w:r>
-        <w:t xml:space="preserve">@Bolton1985</w:t>
+        <w:t xml:space="preserve">(</w:t>
+      </w:r>
+      <w:r>
+        <w:rPr>
+          <w:b/>
+        </w:rPr>
+        <w:t xml:space="preserve">???</w:t>
+      </w:r>
+      <w:r>
+        <w:t xml:space="preserve">)</w:t>
       </w:r>
       <w:r>
         <w:t xml:space="preserve"> </w:t>
@@ -561,13 +609,22 @@
         <w:t xml:space="preserve"> </w:t>
       </w:r>
       <w:r>
-        <w:t xml:space="preserve">to showed a decrease in reproductive rates and an increase in cell production. An additional ﬁnding of this study was that despite the decrease in reproductive rates, the ﬁnal egge production per female was greater under these conditons. The authors interpreted this an ecological adaption that may increase survival rates under times of stress or non - ideal conditions</w:t>
-      </w:r>
-      <w:r>
-        <w:t xml:space="preserve"> </w:t>
-      </w:r>
-      <w:r>
-        <w:t xml:space="preserve">[@Bolton1985]</w:t>
+        <w:t xml:space="preserve">to showed a decrease in reproductive rates and an increase in cell production. An additional finding of this study was that despite the decrease in reproductive rates, the final egge production per female was greater under these conditons. The authors interpreted this an ecological adaption that may increase survival rates under times of stress or non - ideal conditions</w:t>
+      </w:r>
+      <w:r>
+        <w:t xml:space="preserve"> </w:t>
+      </w:r>
+      <w:r>
+        <w:t xml:space="preserve">(</w:t>
+      </w:r>
+      <w:r>
+        <w:rPr>
+          <w:b/>
+        </w:rPr>
+        <w:t xml:space="preserve">???</w:t>
+      </w:r>
+      <w:r>
+        <w:t xml:space="preserve">)</w:t>
       </w:r>
       <w:r>
         <w:t xml:space="preserve">.</w:t>
@@ -575,7 +632,7 @@
     </w:p>
     <w:p>
       <w:pPr>
-        <w:pStyle w:val="Heading1"/>
+        <w:pStyle w:val="Heading2"/>
       </w:pPr>
       <w:bookmarkStart w:id="25" w:name="substrata"/>
       <w:bookmarkEnd w:id="25"/>
@@ -585,7 +642,7 @@
     </w:p>
     <w:p>
       <w:pPr>
-        <w:pStyle w:val="Heading1"/>
+        <w:pStyle w:val="Heading2"/>
       </w:pPr>
       <w:bookmarkStart w:id="26" w:name="salinity"/>
       <w:bookmarkEnd w:id="26"/>
@@ -595,7 +652,7 @@
     </w:p>
     <w:p>
       <w:pPr>
-        <w:pStyle w:val="Heading1"/>
+        <w:pStyle w:val="Heading2"/>
       </w:pPr>
       <w:bookmarkStart w:id="27" w:name="depth"/>
       <w:bookmarkEnd w:id="27"/>
@@ -608,7 +665,7 @@
         <w:pStyle w:val="FirstParagraph"/>
       </w:pPr>
       <w:r>
-        <w:t xml:space="preserve">Depth does not aﬀect kelp ecosystems directly, however a change in depth often causes ﬂuctuations or changes in other environmental variables such as water motion, light and temperature. Water motion also decreases with depth, and some kelps better suited to deeper environments (</w:t>
+        <w:t xml:space="preserve">Depth does not affect kelp ecosystems directly, however a change in depth often causes fluctuations or changes in other environmental variables such as water motion, light and temperature. Water motion also decreases with depth, and some kelps better suited to deeper environments (</w:t>
       </w:r>
       <w:r>
         <w:rPr>
@@ -632,7 +689,7 @@
         <w:t xml:space="preserve"> </w:t>
       </w:r>
       <w:r>
-        <w:t xml:space="preserve">[@Dayton1985; @Gerard1982]</w:t>
+        <w:t xml:space="preserve">(Dayton 1985; Gerard 1982)</w:t>
       </w:r>
       <w:r>
         <w:t xml:space="preserve">. The increase in depth can lead to a decrease in sunlight penetration, with some species better adapted for low-light conditions than others, such as (</w:t>
@@ -650,15 +707,15 @@
         <w:t xml:space="preserve"> </w:t>
       </w:r>
       <w:r>
-        <w:t xml:space="preserve">[@Dayton1985; @Gerard1982]</w:t>
-      </w:r>
-      <w:r>
-        <w:t xml:space="preserve">. Therefore depth does not directly play a role in kelp functioning but may alter more inﬂuential factors such as light and water motion.</w:t>
-      </w:r>
-    </w:p>
-    <w:p>
-      <w:pPr>
-        <w:pStyle w:val="Heading1"/>
+        <w:t xml:space="preserve">(Dayton 1985; Gerard 1982)</w:t>
+      </w:r>
+      <w:r>
+        <w:t xml:space="preserve">. Therefore depth does not directly play a role in kelp functioning but may alter more influential factors such as light and water motion.</w:t>
+      </w:r>
+    </w:p>
+    <w:p>
+      <w:pPr>
+        <w:pStyle w:val="Heading2"/>
       </w:pPr>
       <w:bookmarkStart w:id="28" w:name="sedimentation"/>
       <w:bookmarkEnd w:id="28"/>
@@ -668,7 +725,7 @@
     </w:p>
     <w:p>
       <w:pPr>
-        <w:pStyle w:val="Heading1"/>
+        <w:pStyle w:val="Heading2"/>
       </w:pPr>
       <w:bookmarkStart w:id="29" w:name="nutrients"/>
       <w:bookmarkEnd w:id="29"/>
@@ -687,7 +744,7 @@
         <w:t xml:space="preserve"> </w:t>
       </w:r>
       <w:r>
-        <w:t xml:space="preserve">[@Dayton1985; @Gaylord2012]</w:t>
+        <w:t xml:space="preserve">(Dayton 1985; Gaylord, Nickols, and Jurgens 2012)</w:t>
       </w:r>
       <w:r>
         <w:t xml:space="preserve">. Dissolved nitrogen, and in particular nitrate, are important; however research has also placed emphasis on phosphate and other trace compounds for functioning of kelps</w:t>
@@ -696,7 +753,7 @@
         <w:t xml:space="preserve"> </w:t>
       </w:r>
       <w:r>
-        <w:t xml:space="preserve">[@Dayton1985]</w:t>
+        <w:t xml:space="preserve">(Dayton 1985)</w:t>
       </w:r>
       <w:r>
         <w:t xml:space="preserve">. Additionally, some kelps have the ability to store inorganic nitrogen in order to compensate for periods of low nutrient availability, which has been observed for Laminaria and Macrocystis</w:t>
@@ -705,16 +762,16 @@
         <w:t xml:space="preserve"> </w:t>
       </w:r>
       <w:r>
-        <w:t xml:space="preserve">[@Dayton1985; @Gaylord2012]</w:t>
-      </w:r>
-      <w:r>
-        <w:t xml:space="preserve">. Nutrient stratiﬁcation is also an important factor, particularly for canopy type kelps. The concentration of nutrients at the surface is important to the functioning and maintenance of the canopy. For instance kelp canopies in California often deteriorate in the summer months when surface nitrate levels are low</w:t>
-      </w:r>
-      <w:r>
-        <w:t xml:space="preserve"> </w:t>
-      </w:r>
-      <w:r>
-        <w:t xml:space="preserve">[@Jackson1977]</w:t>
+        <w:t xml:space="preserve">(Dayton 1985; Gaylord, Nickols, and Jurgens 2012)</w:t>
+      </w:r>
+      <w:r>
+        <w:t xml:space="preserve">. Nutrient stratification is also an important factor, particularly for canopy type kelps. The concentration of nutrients at the surface is important to the functioning and maintenance of the canopy. For instance kelp canopies in California often deteriorate in the summer months when surface nitrate levels are low</w:t>
+      </w:r>
+      <w:r>
+        <w:t xml:space="preserve"> </w:t>
+      </w:r>
+      <w:r>
+        <w:t xml:space="preserve">(Jackson 1977)</w:t>
       </w:r>
       <w:r>
         <w:t xml:space="preserve">. Water motion is important in the assimilation of nutrients from the water column, and kelps have been shown to adapt blade morphology in order to create more turbulence around the boundary layer of the frond to enhance nutrient assimilation (Wheeler 1980). Temperature has also been closely linked with nutrient concentrations. Nutrients are often in higher concentrations in the water column during low temperature events. This is often an indication of an</w:t>
@@ -735,13 +792,22 @@
         <w:t xml:space="preserve"> </w:t>
       </w:r>
       <w:r>
-        <w:t xml:space="preserve">event, which brings cold and nutrient rich waters from the bottom to the surface of the water column. Temperature can play a direct role in the uptake of nutrients through eﬀects on algal metabolism; however this may vary from species to species</w:t>
-      </w:r>
-      <w:r>
-        <w:t xml:space="preserve"> </w:t>
-      </w:r>
-      <w:r>
-        <w:t xml:space="preserve">[@Raven1988]</w:t>
+        <w:t xml:space="preserve">event, which brings cold and nutrient rich waters from the bottom to the surface of the water column. Temperature can play a direct role in the uptake of nutrients through effects on algal metabolism; however this may vary from species to species</w:t>
+      </w:r>
+      <w:r>
+        <w:t xml:space="preserve"> </w:t>
+      </w:r>
+      <w:r>
+        <w:t xml:space="preserve">(</w:t>
+      </w:r>
+      <w:r>
+        <w:rPr>
+          <w:b/>
+        </w:rPr>
+        <w:t xml:space="preserve">???</w:t>
+      </w:r>
+      <w:r>
+        <w:t xml:space="preserve">)</w:t>
       </w:r>
       <w:r>
         <w:t xml:space="preserve">.</w:t>
@@ -749,7 +815,7 @@
     </w:p>
     <w:p>
       <w:pPr>
-        <w:pStyle w:val="Heading1"/>
+        <w:pStyle w:val="Heading2"/>
       </w:pPr>
       <w:bookmarkStart w:id="30" w:name="temperature"/>
       <w:bookmarkEnd w:id="30"/>
@@ -777,7 +843,7 @@
         <w:t xml:space="preserve"> </w:t>
       </w:r>
       <w:r>
-        <w:t xml:space="preserve">[@Bolton2012]</w:t>
+        <w:t xml:space="preserve">(Bolton et al. 2012)</w:t>
       </w:r>
       <w:r>
         <w:t xml:space="preserve">. There is evidence to suggest that South African kelp forests are expanding due to ocean cooling</w:t>
@@ -786,16 +852,34 @@
         <w:t xml:space="preserve"> </w:t>
       </w:r>
       <w:r>
-        <w:t xml:space="preserve">[@Bolton2012]</w:t>
-      </w:r>
-      <w:r>
-        <w:t xml:space="preserve">, possibly driven by an intensiﬁcation and increase in coastal upwelling</w:t>
-      </w:r>
-      <w:r>
-        <w:t xml:space="preserve"> </w:t>
-      </w:r>
-      <w:r>
-        <w:t xml:space="preserve">[@Blamey2012, @Blamey2015]</w:t>
+        <w:t xml:space="preserve">(Bolton et al. 2012)</w:t>
+      </w:r>
+      <w:r>
+        <w:t xml:space="preserve">, possibly driven by an intensification and increase in coastal upwelling</w:t>
+      </w:r>
+      <w:r>
+        <w:t xml:space="preserve"> </w:t>
+      </w:r>
+      <w:r>
+        <w:t xml:space="preserve">(Blamey and Branch 2012,</w:t>
+      </w:r>
+      <w:r>
+        <w:t xml:space="preserve"> </w:t>
+      </w:r>
+      <w:r>
+        <w:t xml:space="preserve">(</w:t>
+      </w:r>
+      <w:r>
+        <w:rPr>
+          <w:b/>
+        </w:rPr>
+        <w:t xml:space="preserve">???</w:t>
+      </w:r>
+      <w:r>
+        <w:t xml:space="preserve">)</w:t>
+      </w:r>
+      <w:r>
+        <w:t xml:space="preserve">)</w:t>
       </w:r>
       <w:r>
         <w:t xml:space="preserve">. In South Africa there has been a biogeographical shift eastward along the coast due to a change in inshore temperature regime, making South Africa no exception to changing ocean temperatures</w:t>
@@ -804,7 +888,7 @@
         <w:t xml:space="preserve"> </w:t>
       </w:r>
       <w:r>
-        <w:t xml:space="preserve">[@Bolton2012]</w:t>
+        <w:t xml:space="preserve">(Bolton et al. 2012)</w:t>
       </w:r>
       <w:r>
         <w:t xml:space="preserve">. Macroalgae, such as kelps, can react to an increase in surface temperatures in one of three ways: they can migrate, adapt and die</w:t>
@@ -813,7 +897,7 @@
         <w:t xml:space="preserve"> </w:t>
       </w:r>
       <w:r>
-        <w:t xml:space="preserve">[@Biskup2014]</w:t>
+        <w:t xml:space="preserve">(Biskup et al. 2014)</w:t>
       </w:r>
       <w:r>
         <w:t xml:space="preserve">. A study by</w:t>
@@ -822,7 +906,7 @@
         <w:t xml:space="preserve"> </w:t>
       </w:r>
       <w:r>
-        <w:t xml:space="preserve">@Biskup2014</w:t>
+        <w:t xml:space="preserve">Biskup et al. (2014)</w:t>
       </w:r>
       <w:r>
         <w:t xml:space="preserve"> </w:t>
@@ -852,13 +936,13 @@
         <w:t xml:space="preserve">Saccorhiza polyschides</w:t>
       </w:r>
       <w:r>
-        <w:t xml:space="preserve">) to rising sea temperatures. The functional responses of Saccorhiza polyschides was measured for both the subtidal and intertidal habitats, to see what aﬀect non- optimal conditions (intertidal zone) had on the kelps</w:t>
-      </w:r>
-      <w:r>
-        <w:t xml:space="preserve"> </w:t>
-      </w:r>
-      <w:r>
-        <w:t xml:space="preserve">[@Rinde2005]</w:t>
+        <w:t xml:space="preserve">) to rising sea temperatures. The functional responses of Saccorhiza polyschides was measured for both the subtidal and intertidal habitats, to see what affect non- optimal conditions (intertidal zone) had on the kelps</w:t>
+      </w:r>
+      <w:r>
+        <w:t xml:space="preserve"> </w:t>
+      </w:r>
+      <w:r>
+        <w:t xml:space="preserve">(Rinde and Sjøtun 2005)</w:t>
       </w:r>
       <w:r>
         <w:t xml:space="preserve">. The study found that Laminaria ochroleuca exhibited a poor ability to acclimatise and was dependent on the kelp’s life history traits</w:t>
@@ -867,25 +951,25 @@
         <w:t xml:space="preserve"> </w:t>
       </w:r>
       <w:r>
-        <w:t xml:space="preserve">[@Biskup2014]</w:t>
-      </w:r>
-      <w:r>
-        <w:t xml:space="preserve">. Therefore annual kelp species are more likely to survive under non-ideal condition, and the intertidal Saccorhiza polyschides, compared to the subtidal, showed a higher physiological ﬂexibility to changing conditions</w:t>
-      </w:r>
-      <w:r>
-        <w:t xml:space="preserve"> </w:t>
-      </w:r>
-      <w:r>
-        <w:t xml:space="preserve">[@Biskup2014]</w:t>
-      </w:r>
-      <w:r>
-        <w:t xml:space="preserve">. This may be because the intertidal zone undergoes far more change than the subtidal and therefore kelps in the intertidal are forced to adapt to harsher conditions where ﬂuctuations in temperature, sunlight, turbidity and water motion are common. The eﬀects on temperature have also been investigated by</w:t>
-      </w:r>
-      <w:r>
-        <w:t xml:space="preserve"> </w:t>
-      </w:r>
-      <w:r>
-        <w:t xml:space="preserve">@Wernberg2010</w:t>
+        <w:t xml:space="preserve">(Biskup et al. 2014)</w:t>
+      </w:r>
+      <w:r>
+        <w:t xml:space="preserve">. Therefore annual kelp species are more likely to survive under non-ideal condition, and the intertidal Saccorhiza polyschides, compared to the subtidal, showed a higher physiological flexibility to changing conditions</w:t>
+      </w:r>
+      <w:r>
+        <w:t xml:space="preserve"> </w:t>
+      </w:r>
+      <w:r>
+        <w:t xml:space="preserve">(Biskup et al. 2014)</w:t>
+      </w:r>
+      <w:r>
+        <w:t xml:space="preserve">. This may be because the intertidal zone undergoes far more change than the subtidal and therefore kelps in the intertidal are forced to adapt to harsher conditions where fluctuations in temperature, sunlight, turbidity and water motion are common. The effects on temperature have also been investigated by</w:t>
+      </w:r>
+      <w:r>
+        <w:t xml:space="preserve"> </w:t>
+      </w:r>
+      <w:r>
+        <w:t xml:space="preserve">Wernberg et al. (2010)</w:t>
       </w:r>
       <w:r>
         <w:t xml:space="preserve">. The study looked at resilience of kelp beds along a latitudinal temperature gradient. Kelp abundance is likely to decline with the predicted warming of ocean waters</w:t>
@@ -894,19 +978,19 @@
         <w:t xml:space="preserve"> </w:t>
       </w:r>
       <w:r>
-        <w:t xml:space="preserve">@Wernberg2010</w:t>
-      </w:r>
-      <w:r>
-        <w:t xml:space="preserve"> </w:t>
-      </w:r>
-      <w:r>
-        <w:t xml:space="preserve">and although kelps have the ability to acclimatize and adjust their metabolic performance, which in turn allows them to change their physiological performance to mitigate the seasonal ﬂuctuations in temperature, this acclimatization is done at a cost</w:t>
-      </w:r>
-      <w:r>
-        <w:t xml:space="preserve"> </w:t>
-      </w:r>
-      <w:r>
-        <w:t xml:space="preserve">@Wernberg2010</w:t>
+        <w:t xml:space="preserve">Wernberg et al. (2010)</w:t>
+      </w:r>
+      <w:r>
+        <w:t xml:space="preserve"> </w:t>
+      </w:r>
+      <w:r>
+        <w:t xml:space="preserve">and although kelps have the ability to acclimatize and adjust their metabolic performance, which in turn allows them to change their physiological performance to mitigate the seasonal fluctuations in temperature, this acclimatization is done at a cost</w:t>
+      </w:r>
+      <w:r>
+        <w:t xml:space="preserve"> </w:t>
+      </w:r>
+      <w:r>
+        <w:t xml:space="preserve">Wernberg et al. (2010)</w:t>
       </w:r>
       <w:r>
         <w:t xml:space="preserve">…</w:t>
@@ -923,7 +1007,7 @@
     </w:p>
     <w:p>
       <w:pPr>
-        <w:pStyle w:val="Heading1"/>
+        <w:pStyle w:val="Heading2"/>
       </w:pPr>
       <w:bookmarkStart w:id="31" w:name="wave-exposure"/>
       <w:bookmarkEnd w:id="31"/>
@@ -942,7 +1026,7 @@
         <w:t xml:space="preserve"> </w:t>
       </w:r>
       <w:r>
-        <w:t xml:space="preserve">[@Cousens1982]</w:t>
+        <w:t xml:space="preserve">(Cousens 1982)</w:t>
       </w:r>
       <w:r>
         <w:t xml:space="preserve"> </w:t>
@@ -954,7 +1038,7 @@
         <w:t xml:space="preserve"> </w:t>
       </w:r>
       <w:r>
-        <w:t xml:space="preserve">[@pedersen2012a]</w:t>
+        <w:t xml:space="preserve">(Pedersen and Nejrup 2012)</w:t>
       </w:r>
       <w:r>
         <w:t xml:space="preserve"> </w:t>
@@ -966,24 +1050,51 @@
         <w:t xml:space="preserve"> </w:t>
       </w:r>
       <w:r>
-        <w:t xml:space="preserve">[@lobban1994]</w:t>
-      </w:r>
-      <w:r>
-        <w:t xml:space="preserve">. The most important direct effect of wave exposure on macroalgal communities is through mechanical dislodgment, which ultimately leads to expiration. Wave exposure is a complex abiotic variable which varies spatially and temporarly in the marine enviroment. Furthermore, the degree to which a macroalgae community is exposed which depend on local site characteristics, such as bathymetry and local wind patterns. Despite this fact, macrolagae have been able to persist in often harsh and variable wave environments. Macroalage are sessile organisms and incapabable of migrating when local conditions become unsuitable. Therefore, macroalgae must adapt to the local wave climate in order to persist and survive, and achieve this through morphological variation.</w:t>
-      </w:r>
-    </w:p>
-    <w:p>
-      <w:pPr>
-        <w:pStyle w:val="BlockText"/>
-      </w:pPr>
-      <w:r>
-        <w:t xml:space="preserve">keeping this for now</w:t>
-      </w:r>
-      <w:r>
-        <w:t xml:space="preserve"> </w:t>
-      </w:r>
-      <w:r>
-        <w:t xml:space="preserve">@moss1948</w:t>
+        <w:t xml:space="preserve">(</w:t>
+      </w:r>
+      <w:r>
+        <w:rPr>
+          <w:b/>
+        </w:rPr>
+        <w:t xml:space="preserve">???</w:t>
+      </w:r>
+      <w:r>
+        <w:t xml:space="preserve">)</w:t>
+      </w:r>
+      <w:r>
+        <w:t xml:space="preserve">. The most important direct effect of wave exposure on macroalgal communities is through mechanical dislodgment, which ultimately leads to expiration. Wave exposure is a complex abiotic variable which varies spatially and temporarly in the marine enviroment. Furthermore, the degree to which a macroalgae community is exposed, is dependent on local site characteristics, such as bathymetry and local wind patterns. Despite this fact, macrolagae have been able to persist in often harsh and variable wave environments. Macroalage are sessile organisms and incapabable of migrating when local conditions become unsuitable. Therefore, macroalgae must adapt to the local wave climate in order to persist and survive, and achieve this through morphological adaptation. The morphology of macroalgae are not fixed gentic traits. A study by @?? showed that</w:t>
+      </w:r>
+      <w:r>
+        <w:t xml:space="preserve"> </w:t>
+      </w:r>
+      <w:r>
+        <w:rPr>
+          <w:i/>
+        </w:rPr>
+        <w:t xml:space="preserve">species name</w:t>
+      </w:r>
+      <w:r>
+        <w:t xml:space="preserve"> </w:t>
+      </w:r>
+      <w:r>
+        <w:t xml:space="preserve">was able to rapidly adapt to the local wave environment when transplanted from a low wave exposure site to a high wave exposure site. Advances in genetic techniques and taxonomy have revealed that species delination based on morphology has been inaccurate, and organisms that were once considered two seperate species are actually one species.</w:t>
+      </w:r>
+      <w:r>
+        <w:rPr>
+          <w:b/>
+        </w:rPr>
+        <w:t xml:space="preserve">insert example here</w:t>
+      </w:r>
+      <w:r>
+        <w:t xml:space="preserve">. The morphological adaption that macroalgae display are therefore driven by site conditions, therefore individuals must be morphologically flexible to persist in stochastic environments. This may be achieved through different strategies and are species-specific, which can be directly attributed the high diversity in morphological characters of algal communities. For example some algae have fronds and others are articulated corraline, and therefore these species would need to adapt their morphology differently in order to persist. In general, flat strap-like blades are common in areas that are exposed to high wave energy, while at proected sites blade morphology is wide and undulated.</w:t>
+      </w:r>
+    </w:p>
+    <w:p>
+      <w:pPr>
+        <w:pStyle w:val="BodyText"/>
+      </w:pPr>
+      <w:r>
+        <w:t xml:space="preserve">Moss (1948)</w:t>
       </w:r>
       <w:r>
         <w:t xml:space="preserve"> </w:t>
@@ -1011,9 +1122,386 @@
       <w:pPr>
         <w:pStyle w:val="Heading1"/>
       </w:pPr>
-      <w:bookmarkStart w:id="32" w:name="hydrodynamic-modelling"/>
+      <w:bookmarkStart w:id="32" w:name="ocean-and-coastal-waves"/>
       <w:bookmarkEnd w:id="32"/>
       <w:r>
+        <w:t xml:space="preserve">Ocean and coastal waves</w:t>
+      </w:r>
+    </w:p>
+    <w:p>
+      <w:pPr>
+        <w:pStyle w:val="FirstParagraph"/>
+      </w:pPr>
+      <w:r>
+        <w:t xml:space="preserve">Regardless of the location around the world, waves are a feature of any coastline and the marine environment and are important manifestations of energy in the ocean. Waves are not the movement of water particles but is rather the movement and propagation of energy through the ocean. The source of this energy can be formed locally, such as wind-driven waves, and or from distant locations in the ocean, such as storms. This energy is then transferred from deeper water into shallower water where it plays a role in driving beach morphology. Sand and rock are eroded with each passing wave, thereby playing a role in shaping coastlines. Energy that is left-over after these processes is transferred into heat energy, and heats up the sand and rocks on which each wave hits. This energy can also be harnessed in simple ways such as a surfer catching a wave, or more complex ways such as capturing energy from the ocean environment for electricity production. However, waves are stochastic in nature and therefore the energy that propagates through the ocean is not always consistent. Therefore, it is often difficult to quantify and predict wave energy in the marine environment. Despite this fact, waves are gaining more recognition for the role they play in shaping coastlines, beaches and hence the communities and organisms that depend on these systems.</w:t>
+      </w:r>
+    </w:p>
+    <w:p>
+      <w:pPr>
+        <w:pStyle w:val="BodyText"/>
+      </w:pPr>
+      <w:r>
+        <w:t xml:space="preserve">Waves manifest themselves in different ways, which is also dependent on the energy creating force, and can be classified into different categories. For instance,</w:t>
+      </w:r>
+      <w:r>
+        <w:t xml:space="preserve"> </w:t>
+      </w:r>
+      <w:r>
+        <w:t xml:space="preserve">“</w:t>
+      </w:r>
+      <w:r>
+        <w:t xml:space="preserve">chop</w:t>
+      </w:r>
+      <w:r>
+        <w:t xml:space="preserve">”</w:t>
+      </w:r>
+      <w:r>
+        <w:t xml:space="preserve"> </w:t>
+      </w:r>
+      <w:r>
+        <w:t xml:space="preserve">are produced by local winds, while</w:t>
+      </w:r>
+      <w:r>
+        <w:t xml:space="preserve"> </w:t>
+      </w:r>
+      <w:r>
+        <w:t xml:space="preserve">“</w:t>
+      </w:r>
+      <w:r>
+        <w:t xml:space="preserve">tsunamis</w:t>
+      </w:r>
+      <w:r>
+        <w:t xml:space="preserve">”</w:t>
+      </w:r>
+      <w:r>
+        <w:t xml:space="preserve">" are rare waves that are formed during a earthquakes or landslides and can be produced from thousands of kilometers away. Waves in the ocean are known as</w:t>
+      </w:r>
+      <w:r>
+        <w:t xml:space="preserve"> </w:t>
+      </w:r>
+      <w:r>
+        <w:t xml:space="preserve">“</w:t>
+      </w:r>
+      <w:r>
+        <w:t xml:space="preserve">swell</w:t>
+      </w:r>
+      <w:r>
+        <w:t xml:space="preserve">”</w:t>
+      </w:r>
+      <w:r>
+        <w:t xml:space="preserve"> </w:t>
+      </w:r>
+      <w:r>
+        <w:t xml:space="preserve">and are produced from far distant storms, while the most consistent form of waves that interacts with the coastlines, usually twice a day, are called</w:t>
+      </w:r>
+      <w:r>
+        <w:t xml:space="preserve"> </w:t>
+      </w:r>
+      <w:r>
+        <w:t xml:space="preserve">“</w:t>
+      </w:r>
+      <w:r>
+        <w:t xml:space="preserve">tides</w:t>
+      </w:r>
+      <w:r>
+        <w:t xml:space="preserve">”</w:t>
+      </w:r>
+      <w:r>
+        <w:t xml:space="preserve">. Tides are produced from differences in gravitational forces between the ocean, earth’s crust, sun and the moon. These classifications can be broken down further and will be investigated later in this chapter. The focus of this chapter will be understanding wave theory and how waves form and propogate into shallow-coastal waters. This will be essential to later chapters that aim to model wave energy and callibrate the produced model with biotic parameters.</w:t>
+      </w:r>
+    </w:p>
+    <w:p>
+      <w:pPr>
+        <w:pStyle w:val="Heading2"/>
+      </w:pPr>
+      <w:bookmarkStart w:id="33" w:name="generating-and-restoring-forces"/>
+      <w:bookmarkEnd w:id="33"/>
+      <w:r>
+        <w:t xml:space="preserve">Generating and restoring forces</w:t>
+      </w:r>
+    </w:p>
+    <w:p>
+      <w:pPr>
+        <w:pStyle w:val="FirstParagraph"/>
+      </w:pPr>
+      <w:r>
+        <w:t xml:space="preserve">Waves are formed due to the constant interaction bewteen two forces, which are know as the</w:t>
+      </w:r>
+      <w:r>
+        <w:t xml:space="preserve"> </w:t>
+      </w:r>
+      <w:r>
+        <w:t xml:space="preserve">“</w:t>
+      </w:r>
+      <w:r>
+        <w:t xml:space="preserve">generating source</w:t>
+      </w:r>
+      <w:r>
+        <w:t xml:space="preserve">”</w:t>
+      </w:r>
+      <w:r>
+        <w:t xml:space="preserve"> </w:t>
+      </w:r>
+      <w:r>
+        <w:t xml:space="preserve">and the</w:t>
+      </w:r>
+      <w:r>
+        <w:t xml:space="preserve"> </w:t>
+      </w:r>
+      <w:r>
+        <w:t xml:space="preserve">“</w:t>
+      </w:r>
+      <w:r>
+        <w:t xml:space="preserve">restoration force</w:t>
+      </w:r>
+      <w:r>
+        <w:t xml:space="preserve">”</w:t>
+      </w:r>
+      <w:r>
+        <w:t xml:space="preserve">. The generating force is the force which pushes water from one layer up into the other, for example pushing water up across the boundry of air. This can also occur in the ocean layers. The ocean layers through differences in desnsity, which in turn is partly driven by abiotic parameters such as temperature and salinity, which creates a boundry for wave energy to move along. Examples of such boundries are along the ocean surface, pycnoclines, and the sea-floor.</w:t>
+      </w:r>
+      <w:r>
+        <w:t xml:space="preserve"> </w:t>
+      </w:r>
+      <w:r>
+        <w:rPr>
+          <w:b/>
+        </w:rPr>
+        <w:t xml:space="preserve">optional addition of pycnocline details</w:t>
+      </w:r>
+      <w:r>
+        <w:t xml:space="preserve">. In other words, waves occur along the boundries formed in the ocean by various abiotic processes, and therefore density boundries are essential to the propagation of energy through the ocean.</w:t>
+      </w:r>
+    </w:p>
+    <w:p>
+      <w:pPr>
+        <w:pStyle w:val="BodyText"/>
+      </w:pPr>
+      <w:r>
+        <w:t xml:space="preserve">The generating force and restoring force occur along these boundries, the generating force pushes water up across ocean boundries while the restoring force pulls it back to where the boundry was orginally, trying to restore the balance in energy. This</w:t>
+      </w:r>
+      <w:r>
+        <w:t xml:space="preserve"> </w:t>
+      </w:r>
+      <w:r>
+        <w:t xml:space="preserve">“</w:t>
+      </w:r>
+      <w:r>
+        <w:t xml:space="preserve">tug of war</w:t>
+      </w:r>
+      <w:r>
+        <w:t xml:space="preserve">”</w:t>
+      </w:r>
+      <w:r>
+        <w:t xml:space="preserve"> </w:t>
+      </w:r>
+      <w:r>
+        <w:t xml:space="preserve">between the two forces creates an oscillating motion between the boundry layers which acts as a point of disturbance, sending out energy in all directions. The disturbance energy will continue to manifest itself provided the tug and pull between the two forces is occuring. Once the generating force stops, and ultimately the energy from the point of disturbance, the waves dissipate and water restores to its orginal state. A simlple example would be blowing on water in a cup. The blowing of air onto the surface of the water in the cup creates a point of disturbance that pushes the air boundry into the water boundry. The restoring force is the surface tension of the water that is maintained through hydrogen bonds between water molecules. Once blowing on the water in the cup has stopped, the ripples or</w:t>
+      </w:r>
+      <w:r>
+        <w:t xml:space="preserve"> </w:t>
+      </w:r>
+      <w:r>
+        <w:t xml:space="preserve">“</w:t>
+      </w:r>
+      <w:r>
+        <w:t xml:space="preserve">waves</w:t>
+      </w:r>
+      <w:r>
+        <w:t xml:space="preserve">”</w:t>
+      </w:r>
+      <w:r>
+        <w:t xml:space="preserve"> </w:t>
+      </w:r>
+      <w:r>
+        <w:t xml:space="preserve">in the cup begin to diminish in size until the surface tension returns to its orginal state. The hydrogen bonds between the water molecules are stronger than the force of gravity, and therefore the force of the surface tension returns the water to its orginal state. These waves are know as</w:t>
+      </w:r>
+      <w:r>
+        <w:t xml:space="preserve"> </w:t>
+      </w:r>
+      <w:r>
+        <w:t xml:space="preserve">“</w:t>
+      </w:r>
+      <w:r>
+        <w:t xml:space="preserve">capillary waves</w:t>
+      </w:r>
+      <w:r>
+        <w:t xml:space="preserve">”</w:t>
+      </w:r>
+      <w:r>
+        <w:t xml:space="preserve"> </w:t>
+      </w:r>
+      <w:r>
+        <w:t xml:space="preserve">and is essentially residual energy after the generating source has stopped. The restoring force can also be in the form of gravity and are know as</w:t>
+      </w:r>
+      <w:r>
+        <w:t xml:space="preserve"> </w:t>
+      </w:r>
+      <w:r>
+        <w:t xml:space="preserve">“</w:t>
+      </w:r>
+      <w:r>
+        <w:t xml:space="preserve">gravity waves</w:t>
+      </w:r>
+      <w:r>
+        <w:t xml:space="preserve">”</w:t>
+      </w:r>
+      <w:r>
+        <w:t xml:space="preserve">. Using the same example, if one blows too hard, the water boundry is pushed up into the air boundry, breaking the hydrogen bonds between water molecules which allows gravity to return the water to its orginal state. All waves in the ocean are either capillary waves or gravity waves, and their classification will be dependent on the restoring force involved.</w:t>
+      </w:r>
+    </w:p>
+    <w:p>
+      <w:pPr>
+        <w:pStyle w:val="BodyText"/>
+      </w:pPr>
+      <w:r>
+        <w:t xml:space="preserve">In nature, there are three kinds of generating forces. These are wind, displacement of large volumes of water and uneven forces of gravitational attraction bewtween the Earth, Moon and Sun. Different generating forces are associated with different wave heights, periods and the type of wave produced</w:t>
+      </w:r>
+      <w:r>
+        <w:t xml:space="preserve"> </w:t>
+      </w:r>
+      <w:r>
+        <w:rPr>
+          <w:b/>
+        </w:rPr>
+        <w:t xml:space="preserve">insert appropriate figure</w:t>
+      </w:r>
+      <w:r>
+        <w:t xml:space="preserve">. Wind-generated waves comprise of capillary waves, chop, swell and seiche. Some seiche can form from landslides and earthquakes but most of these waves are know as a tsunami. Swell has create the waves with the large heights (up to 100m), while tides can create the tallest.</w:t>
+      </w:r>
+    </w:p>
+    <w:p>
+      <w:pPr>
+        <w:pStyle w:val="Heading2"/>
+      </w:pPr>
+      <w:bookmarkStart w:id="34" w:name="wave-physics-and-scales"/>
+      <w:bookmarkEnd w:id="34"/>
+      <w:r>
+        <w:t xml:space="preserve">Wave physics and scales</w:t>
+      </w:r>
+    </w:p>
+    <w:p>
+      <w:pPr>
+        <w:pStyle w:val="FirstParagraph"/>
+      </w:pPr>
+      <w:r>
+        <w:t xml:space="preserve">Waves have a number of charateristics which are dipected in figure ??, and is an idealised representation of what a wave is. The</w:t>
+      </w:r>
+      <w:r>
+        <w:t xml:space="preserve"> </w:t>
+      </w:r>
+      <w:r>
+        <w:rPr>
+          <w:i/>
+        </w:rPr>
+        <w:t xml:space="preserve">amplitude</w:t>
+      </w:r>
+      <w:r>
+        <w:t xml:space="preserve"> </w:t>
+      </w:r>
+      <w:r>
+        <w:t xml:space="preserve">is the vertical distance from its midline or</w:t>
+      </w:r>
+      <w:r>
+        <w:t xml:space="preserve"> </w:t>
+      </w:r>
+      <w:r>
+        <w:rPr>
+          <w:i/>
+        </w:rPr>
+        <w:t xml:space="preserve">equilibrium surface</w:t>
+      </w:r>
+      <w:r>
+        <w:t xml:space="preserve"> </w:t>
+      </w:r>
+      <w:r>
+        <w:t xml:space="preserve">or</w:t>
+      </w:r>
+      <w:r>
+        <w:t xml:space="preserve"> </w:t>
+      </w:r>
+      <w:r>
+        <w:rPr>
+          <w:i/>
+        </w:rPr>
+        <w:t xml:space="preserve">still water level</w:t>
+      </w:r>
+      <w:r>
+        <w:t xml:space="preserve"> </w:t>
+      </w:r>
+      <w:r>
+        <w:t xml:space="preserve">to its highest point known as the</w:t>
+      </w:r>
+      <w:r>
+        <w:t xml:space="preserve"> </w:t>
+      </w:r>
+      <w:r>
+        <w:rPr>
+          <w:i/>
+        </w:rPr>
+        <w:t xml:space="preserve">crest</w:t>
+      </w:r>
+      <w:r>
+        <w:t xml:space="preserve">. The equalibrium surface is the level the ocean would be if there were no waves, for a wave to form a disturbance must occur below or above this line. The</w:t>
+      </w:r>
+      <w:r>
+        <w:t xml:space="preserve"> </w:t>
+      </w:r>
+      <w:r>
+        <w:rPr>
+          <w:i/>
+        </w:rPr>
+        <w:t xml:space="preserve">trough</w:t>
+      </w:r>
+      <w:r>
+        <w:t xml:space="preserve"> </w:t>
+      </w:r>
+      <w:r>
+        <w:t xml:space="preserve">is the same distance of the amplitude, however the measurement is taken from the equilibrium surface to the lowest point. Wave height is the vertical distance from crest to trough, and is equal to twice the the amplitude. The</w:t>
+      </w:r>
+      <w:r>
+        <w:t xml:space="preserve"> </w:t>
+      </w:r>
+      <w:r>
+        <w:rPr>
+          <w:i/>
+        </w:rPr>
+        <w:t xml:space="preserve">wavelength</w:t>
+      </w:r>
+      <w:r>
+        <w:t xml:space="preserve"> </w:t>
+      </w:r>
+      <w:r>
+        <w:t xml:space="preserve">is the horizontal distance from a crest/trough to the next crest/trough respectively. It is important to note that the energy progpgating from a disturbance will not reach the ocean floor in deep-water environments. The depth below a wave where the water, and anything in the water, feels no motion or disturbance is known as the</w:t>
+      </w:r>
+      <w:r>
+        <w:t xml:space="preserve"> </w:t>
+      </w:r>
+      <w:r>
+        <w:rPr>
+          <w:i/>
+        </w:rPr>
+        <w:t xml:space="preserve">wave base</w:t>
+      </w:r>
+      <w:r>
+        <w:t xml:space="preserve">. The wave base is calculated by descending vertical from the equalibrium surface by a value equal to halve the wavelength.</w:t>
+      </w:r>
+    </w:p>
+    <w:p>
+      <w:pPr>
+        <w:pStyle w:val="BodyText"/>
+      </w:pPr>
+      <w:r>
+        <w:t xml:space="preserve">As mentioned previously, the water particles in the ocean move in a circular orbit and hence return to their orginal position. This is because waves in the ocean represent moving energy, not moving water.</w:t>
+      </w:r>
+    </w:p>
+    <w:p>
+      <w:pPr>
+        <w:pStyle w:val="Heading2"/>
+      </w:pPr>
+      <w:bookmarkStart w:id="35" w:name="hydrodynamic-modelling"/>
+      <w:bookmarkEnd w:id="35"/>
+      <w:r>
         <w:t xml:space="preserve">Hydrodynamic modelling</w:t>
       </w:r>
     </w:p>
@@ -1022,7 +1510,172 @@
         <w:pStyle w:val="FirstParagraph"/>
       </w:pPr>
       <w:r>
-        <w:t xml:space="preserve">Traditional ecological measures of wave exposure usually incorportates integrative measures of hyrdodynamic conditions at a particular site. More specifically, it is the integration of mechanical processes and the influence that is has on the ecology of nearshore communities.</w:t>
+        <w:t xml:space="preserve">Wave exposure may be modelled through various methods which range from simple cartographic to more advanced numerical wave models. Traditional ecological measures of wave exposure usually incorportates integrative measures of hyrdodynamic conditions at a particular site. More specifically, it is the integration of mechanical processes and the influence that is has on the ecology of nearshore communities. Cartographical models can be qualitative or quantitative and were designed for the need of wave exposure measures to explain ecological distributions. A simple set of calculations on coastline and wind data, and relatively small input data sets are required. These are regarded as</w:t>
+      </w:r>
+      <w:r>
+        <w:t xml:space="preserve"> </w:t>
+      </w:r>
+      <w:r>
+        <w:t xml:space="preserve">“</w:t>
+      </w:r>
+      <w:r>
+        <w:t xml:space="preserve">fetch-based models</w:t>
+      </w:r>
+      <w:r>
+        <w:t xml:space="preserve">”</w:t>
+      </w:r>
+      <w:r>
+        <w:t xml:space="preserve">, which measure the length of open water associated with a site along a straight line. The output of such an approach is a simplified estimate of the potential wave energy for a specific set of sites. Advances in cartographical methods using fetch-based models has allowed for wave exposure measurments for larger areas, and has been suggested as a method for predicting macroalgal community structure</w:t>
+      </w:r>
+      <w:r>
+        <w:t xml:space="preserve"> </w:t>
+      </w:r>
+      <w:r>
+        <w:t xml:space="preserve">(</w:t>
+      </w:r>
+      <w:r>
+        <w:rPr>
+          <w:b/>
+        </w:rPr>
+        <w:t xml:space="preserve">???</w:t>
+      </w:r>
+      <w:r>
+        <w:t xml:space="preserve">)</w:t>
+      </w:r>
+      <w:r>
+        <w:t xml:space="preserve">. An example of such a model is the</w:t>
+      </w:r>
+      <w:r>
+        <w:t xml:space="preserve"> </w:t>
+      </w:r>
+      <w:r>
+        <w:t xml:space="preserve">“</w:t>
+      </w:r>
+      <w:r>
+        <w:t xml:space="preserve">BioEx model</w:t>
+      </w:r>
+      <w:r>
+        <w:t xml:space="preserve">”</w:t>
+      </w:r>
+      <w:r>
+        <w:t xml:space="preserve"> </w:t>
+      </w:r>
+      <w:r>
+        <w:t xml:space="preserve">which was developed by</w:t>
+      </w:r>
+      <w:r>
+        <w:t xml:space="preserve"> </w:t>
+      </w:r>
+      <w:r>
+        <w:t xml:space="preserve">Baardseth and others (1970)</w:t>
+      </w:r>
+      <w:r>
+        <w:t xml:space="preserve"> </w:t>
+      </w:r>
+      <w:r>
+        <w:t xml:space="preserve">to estimate wave exposure over large regions. BioEx requires frequency, strength and direction of winds, weighted by degree of exposure within various directions. BioEx is calculated as the sum of the index developed at different spatial scales (local, fjord and open). This method has been used in mapping of marine coastal biodiveristy</w:t>
+      </w:r>
+      <w:r>
+        <w:t xml:space="preserve"> </w:t>
+      </w:r>
+      <w:r>
+        <w:t xml:space="preserve">(</w:t>
+      </w:r>
+      <w:r>
+        <w:rPr>
+          <w:b/>
+        </w:rPr>
+        <w:t xml:space="preserve">???</w:t>
+      </w:r>
+      <w:r>
+        <w:t xml:space="preserve">)</w:t>
+      </w:r>
+      <w:r>
+        <w:t xml:space="preserve">.</w:t>
+      </w:r>
+      <w:r>
+        <w:t xml:space="preserve"> </w:t>
+      </w:r>
+      <w:r>
+        <w:t xml:space="preserve">Lindegarth and Gamfeldt (2005)</w:t>
+      </w:r>
+      <w:r>
+        <w:t xml:space="preserve"> </w:t>
+      </w:r>
+      <w:r>
+        <w:t xml:space="preserve">critized this approach, arguing that the choice of wave exposure method can influence ecological inference. The authors also highlighted the need for objective, reproducible and quantitative studies comparing exposure indices</w:t>
+      </w:r>
+      <w:r>
+        <w:t xml:space="preserve"> </w:t>
+      </w:r>
+      <w:r>
+        <w:t xml:space="preserve">(Lindegarth and Gamfeldt 2005)</w:t>
+      </w:r>
+      <w:r>
+        <w:t xml:space="preserve">. A study by</w:t>
+      </w:r>
+      <w:r>
+        <w:t xml:space="preserve"> </w:t>
+      </w:r>
+      <w:r>
+        <w:t xml:space="preserve">(</w:t>
+      </w:r>
+      <w:r>
+        <w:rPr>
+          <w:b/>
+        </w:rPr>
+        <w:t xml:space="preserve">???</w:t>
+      </w:r>
+      <w:r>
+        <w:t xml:space="preserve">)</w:t>
+      </w:r>
+      <w:r>
+        <w:t xml:space="preserve">…</w:t>
+      </w:r>
+      <w:r>
+        <w:rPr>
+          <w:b/>
+        </w:rPr>
+        <w:t xml:space="preserve">include description of study here</w:t>
+      </w:r>
+      <w:r>
+        <w:t xml:space="preserve">…Other authors, such as</w:t>
+      </w:r>
+      <w:r>
+        <w:t xml:space="preserve"> </w:t>
+      </w:r>
+      <w:r>
+        <w:t xml:space="preserve">Hill et al. (2010)</w:t>
+      </w:r>
+      <w:r>
+        <w:t xml:space="preserve">, have argued that these simple measures can be improved upon by including bathymetery data which allows the incorporation of diffraction into the calculation. Diffraction is topographically induced variations in wave direction. A model incorporating this complexity was developed by</w:t>
+      </w:r>
+      <w:r>
+        <w:t xml:space="preserve"> </w:t>
+      </w:r>
+      <w:r>
+        <w:t xml:space="preserve">Isæus (2004)</w:t>
+      </w:r>
+      <w:r>
+        <w:t xml:space="preserve">, and is known as the</w:t>
+      </w:r>
+      <w:r>
+        <w:t xml:space="preserve"> </w:t>
+      </w:r>
+      <w:r>
+        <w:t xml:space="preserve">“</w:t>
+      </w:r>
+      <w:r>
+        <w:t xml:space="preserve">simplified wave model</w:t>
+      </w:r>
+      <w:r>
+        <w:t xml:space="preserve">”</w:t>
+      </w:r>
+      <w:r>
+        <w:t xml:space="preserve"> </w:t>
+      </w:r>
+      <w:r>
+        <w:t xml:space="preserve">(SWM). The model uses measurements of wind strength, fetch and empirically derived algorithims to mimic diffraction.</w:t>
       </w:r>
     </w:p>
     <w:p>
@@ -1030,7 +1683,7 @@
         <w:pStyle w:val="BodyText"/>
       </w:pPr>
       <w:r>
-        <w:t xml:space="preserve">Wave exposure may be modelled through various methods which range from simple cartographic to more advanced numerical wave models. Cartographical models can be qualitative or quantitative and were designed for the need of wave exposure measures to explain ecological distributions. A simple set of calculations on coastline and wind data, and relatively small input data sets are required. These are regarded as</w:t>
+        <w:t xml:space="preserve">Advances in numerical modelling have been founded on physical wave theory on how a wave</w:t>
       </w:r>
       <w:r>
         <w:t xml:space="preserve"> </w:t>
@@ -1039,167 +1692,19 @@
         <w:t xml:space="preserve">“</w:t>
       </w:r>
       <w:r>
-        <w:t xml:space="preserve">fetch-based models</w:t>
+        <w:t xml:space="preserve">behaves</w:t>
       </w:r>
       <w:r>
         <w:t xml:space="preserve">”</w:t>
       </w:r>
       <w:r>
-        <w:t xml:space="preserve">, which measure the length of open water associated with a site along a straight line. The output of such an approach is a simplified estimate of the potential wave energy for a specific set of sites. Advances in cartographical methods using fetch-based models has allowed for wave exposure measurments for larger areas, and has been suggested as a method for predicting macroalgal community structure</w:t>
-      </w:r>
-      <w:r>
-        <w:t xml:space="preserve"> </w:t>
-      </w:r>
-      <w:r>
-        <w:t xml:space="preserve">[@burrows2008]</w:t>
-      </w:r>
-      <w:r>
-        <w:t xml:space="preserve">. An example of such a model is the</w:t>
-      </w:r>
-      <w:r>
-        <w:t xml:space="preserve"> </w:t>
-      </w:r>
-      <w:r>
-        <w:t xml:space="preserve">“</w:t>
-      </w:r>
-      <w:r>
-        <w:t xml:space="preserve">BioEx model</w:t>
-      </w:r>
-      <w:r>
-        <w:t xml:space="preserve">”</w:t>
-      </w:r>
-      <w:r>
-        <w:t xml:space="preserve"> </w:t>
-      </w:r>
-      <w:r>
-        <w:t xml:space="preserve">which was developed by</w:t>
-      </w:r>
-      <w:r>
-        <w:t xml:space="preserve"> </w:t>
-      </w:r>
-      <w:r>
-        <w:t xml:space="preserve">@baardseth1970</w:t>
-      </w:r>
-      <w:r>
-        <w:t xml:space="preserve"> </w:t>
-      </w:r>
-      <w:r>
-        <w:t xml:space="preserve">to estimate wave exposure over large regions. BioEx requires frequency, strength and direction of winds, weighted by degree of exposure within various directions. BioEx is calculated as the sum of the index developed at different spatial scales (local, fjord and open). This method has been used in mapping of marine coastal biodiveristy</w:t>
-      </w:r>
-      <w:r>
-        <w:t xml:space="preserve"> </w:t>
-      </w:r>
-      <w:r>
-        <w:t xml:space="preserve">[@Rinde2004]</w:t>
-      </w:r>
-      <w:r>
-        <w:t xml:space="preserve">.</w:t>
-      </w:r>
-    </w:p>
-    <w:p>
-      <w:pPr>
-        <w:pStyle w:val="BodyText"/>
-      </w:pPr>
-      <w:r>
-        <w:t xml:space="preserve">@lindegarth2005</w:t>
-      </w:r>
-      <w:r>
-        <w:t xml:space="preserve"> </w:t>
-      </w:r>
-      <w:r>
-        <w:t xml:space="preserve">critized this approach, arguing that the choice of wave exposure method can influence ecological inference. The authors also highlighted the need for objective, reproducible and quantitative studies comparing exposure indices</w:t>
-      </w:r>
-      <w:r>
-        <w:t xml:space="preserve"> </w:t>
-      </w:r>
-      <w:r>
-        <w:t xml:space="preserve">[@lindegarth2005]</w:t>
-      </w:r>
-      <w:r>
-        <w:t xml:space="preserve">. A study by</w:t>
-      </w:r>
-      <w:r>
-        <w:t xml:space="preserve"> </w:t>
-      </w:r>
-      <w:r>
-        <w:t xml:space="preserve">@sundbald</w:t>
-      </w:r>
-      <w:r>
-        <w:t xml:space="preserve">…</w:t>
-      </w:r>
-      <w:r>
-        <w:rPr>
-          <w:b/>
-        </w:rPr>
-        <w:t xml:space="preserve">include description of study here</w:t>
-      </w:r>
-      <w:r>
-        <w:t xml:space="preserve">…Other authors, such as</w:t>
-      </w:r>
-      <w:r>
-        <w:t xml:space="preserve"> </w:t>
-      </w:r>
-      <w:r>
-        <w:t xml:space="preserve">@hill2010</w:t>
-      </w:r>
-      <w:r>
-        <w:t xml:space="preserve">, have argued that these simple measures can be improved upon by including bathymetery data which allows the incorporation of diffraction into the calculation. Diffraction is topographically induced variations in wave direction. A model incorporating this complexity was developed by</w:t>
-      </w:r>
-      <w:r>
-        <w:t xml:space="preserve"> </w:t>
-      </w:r>
-      <w:r>
-        <w:t xml:space="preserve">@isaeus2004</w:t>
-      </w:r>
-      <w:r>
-        <w:t xml:space="preserve">, and is known as the</w:t>
-      </w:r>
-      <w:r>
-        <w:t xml:space="preserve"> </w:t>
-      </w:r>
-      <w:r>
-        <w:t xml:space="preserve">“</w:t>
-      </w:r>
-      <w:r>
-        <w:t xml:space="preserve">simplified wave model</w:t>
-      </w:r>
-      <w:r>
-        <w:t xml:space="preserve">”</w:t>
-      </w:r>
-      <w:r>
-        <w:t xml:space="preserve"> </w:t>
-      </w:r>
-      <w:r>
-        <w:t xml:space="preserve">(SWM). The model uses measurements of wind strength, fetch and empirically derived algorithims to mimic diffraction.</w:t>
-      </w:r>
-    </w:p>
-    <w:p>
-      <w:pPr>
-        <w:pStyle w:val="BodyText"/>
-      </w:pPr>
-      <w:r>
-        <w:t xml:space="preserve">Advances in numerical modelling have been founded on physical wave theory on how a wave</w:t>
-      </w:r>
-      <w:r>
-        <w:t xml:space="preserve"> </w:t>
-      </w:r>
-      <w:r>
-        <w:t xml:space="preserve">“</w:t>
-      </w:r>
-      <w:r>
-        <w:t xml:space="preserve">behaves</w:t>
-      </w:r>
-      <w:r>
-        <w:t xml:space="preserve">”</w:t>
-      </w:r>
-      <w:r>
-        <w:t xml:space="preserve">. This approach is based on a theoretical persepctive rather than the need to answer ecological questions. Besides diffraction, these models incorporate more complexity by including wind forcing, wave-to-wave interactions and loss of energy due to friction and wave breaking. Numerical models have a variety of applications and are often incorporated within hydrodynamic general circulation models and are used operationally for forecasting the sea state</w:t>
-      </w:r>
-      <w:r>
-        <w:t xml:space="preserve"> </w:t>
-      </w:r>
-      <w:r>
-        <w:t xml:space="preserve">[@hasselmann1988; @booij1999; @smith2001]</w:t>
+        <w:t xml:space="preserve">. This approach is based on a theoretical perspective rather than the need to answer ecological questions. Besides diffraction, these models incorporate more complexity by including wind forcing, wave-to-wave interactions and loss of energy due to friction and wave breaking. Numerical models have a variety of applications and are often incorporated within hydrodynamic general circulation models and are used operationally for forecasting the sea state</w:t>
+      </w:r>
+      <w:r>
+        <w:t xml:space="preserve"> </w:t>
+      </w:r>
+      <w:r>
+        <w:t xml:space="preserve">(Group 1988; Booij, Ris, and Holthuijsen 1999; Smith, Sherlock, and Resio 2001)</w:t>
       </w:r>
       <w:r>
         <w:t xml:space="preserve">. The downside of advanced numerical models is that are computationally intensive which creates limitations for large scale simulations. Therefore, their application along long stretches of variable coastline, inshore environments and ocean-wide simulations limited due to the poor spatial coverage. However, this models can be designed for local or site specific coverage, provided the correct data is available.</w:t>
@@ -1207,10 +1712,10 @@
     </w:p>
     <w:p>
       <w:pPr>
-        <w:pStyle w:val="Heading2"/>
-      </w:pPr>
-      <w:bookmarkStart w:id="33" w:name="aims-of-research"/>
-      <w:bookmarkEnd w:id="33"/>
+        <w:pStyle w:val="Heading1"/>
+      </w:pPr>
+      <w:bookmarkStart w:id="36" w:name="aims-of-research"/>
+      <w:bookmarkEnd w:id="36"/>
       <w:r>
         <w:t xml:space="preserve">Aims of research</w:t>
       </w:r>
@@ -1272,6 +1777,819 @@
       </w:pPr>
       <w:r>
         <w:t xml:space="preserve">Use the calibrated hydrodynamic model to investigate dispersal of microplastics along the west coast and south-west coast of South Africa.</w:t>
+      </w:r>
+    </w:p>
+    <w:p>
+      <w:pPr>
+        <w:pStyle w:val="Heading1"/>
+      </w:pPr>
+      <w:bookmarkStart w:id="37" w:name="references"/>
+      <w:bookmarkEnd w:id="37"/>
+      <w:r>
+        <w:t xml:space="preserve">References</w:t>
+      </w:r>
+    </w:p>
+    <w:p>
+      <w:pPr>
+        <w:pStyle w:val="Bibliography"/>
+      </w:pPr>
+      <w:r>
+        <w:t xml:space="preserve">Altamirano, M, and A Murakami. 2004. “High light stress in the kelp Ecklonia Cava.”</w:t>
+      </w:r>
+      <w:r>
+        <w:t xml:space="preserve"> </w:t>
+      </w:r>
+      <w:r>
+        <w:rPr>
+          <w:i/>
+        </w:rPr>
+        <w:t xml:space="preserve">Aquatic Botany</w:t>
+      </w:r>
+      <w:r>
+        <w:t xml:space="preserve"> </w:t>
+      </w:r>
+      <w:r>
+        <w:t xml:space="preserve">79 (2): 125–35.</w:t>
+      </w:r>
+      <w:r>
+        <w:t xml:space="preserve"> </w:t>
+      </w:r>
+      <w:hyperlink r:id="rId38">
+        <w:r>
+          <w:rPr>
+            <w:rStyle w:val="Hyperlink"/>
+          </w:rPr>
+          <w:t xml:space="preserve">http://linkinghub.elsevier.com/retrieve/pii/S0304377004000336</w:t>
+        </w:r>
+      </w:hyperlink>
+      <w:r>
+        <w:t xml:space="preserve">.</w:t>
+      </w:r>
+    </w:p>
+    <w:p>
+      <w:pPr>
+        <w:pStyle w:val="Bibliography"/>
+      </w:pPr>
+      <w:r>
+        <w:t xml:space="preserve">Baardseth, Egil Morris, and others. 1970. “Square-Scanning, Two-Stage Sampling Method of Estimating Seaweed Quantities.” Tapir.</w:t>
+      </w:r>
+    </w:p>
+    <w:p>
+      <w:pPr>
+        <w:pStyle w:val="Bibliography"/>
+      </w:pPr>
+      <w:r>
+        <w:t xml:space="preserve">Biskup, S, I Bertocci, F Arenas, and F Tuya. 2014. “Functional responses of juvenile kelps, Laminaria ochroleuca and Saccorhiza polyschides, to increasing temperatures.”</w:t>
+      </w:r>
+      <w:r>
+        <w:t xml:space="preserve"> </w:t>
+      </w:r>
+      <w:r>
+        <w:rPr>
+          <w:i/>
+        </w:rPr>
+        <w:t xml:space="preserve">Aquatic Botany</w:t>
+      </w:r>
+      <w:r>
+        <w:t xml:space="preserve"> </w:t>
+      </w:r>
+      <w:r>
+        <w:t xml:space="preserve">113. Elsevier B.V.: 117–22. doi:</w:t>
+      </w:r>
+      <w:hyperlink r:id="rId39">
+        <w:r>
+          <w:rPr>
+            <w:rStyle w:val="Hyperlink"/>
+          </w:rPr>
+          <w:t xml:space="preserve">10.1016/j.aquabot.2013.10.003</w:t>
+        </w:r>
+      </w:hyperlink>
+      <w:r>
+        <w:t xml:space="preserve">.</w:t>
+      </w:r>
+    </w:p>
+    <w:p>
+      <w:pPr>
+        <w:pStyle w:val="Bibliography"/>
+      </w:pPr>
+      <w:r>
+        <w:t xml:space="preserve">Blamey, L K, and G M Branch. 2012. “Regime shift of a kelp-forest benthic community induced by an ’invasion’ of the rock lobster Jasus lalandii.”</w:t>
+      </w:r>
+      <w:r>
+        <w:t xml:space="preserve"> </w:t>
+      </w:r>
+      <w:r>
+        <w:rPr>
+          <w:i/>
+        </w:rPr>
+        <w:t xml:space="preserve">Journal of Experimental Marine Biology and Ecology</w:t>
+      </w:r>
+      <w:r>
+        <w:t xml:space="preserve"> </w:t>
+      </w:r>
+      <w:r>
+        <w:t xml:space="preserve">420-421. Elsevier B.V.: 33–47. doi:</w:t>
+      </w:r>
+      <w:hyperlink r:id="rId40">
+        <w:r>
+          <w:rPr>
+            <w:rStyle w:val="Hyperlink"/>
+          </w:rPr>
+          <w:t xml:space="preserve">10.1016/j.jembe.2012.03.022</w:t>
+        </w:r>
+      </w:hyperlink>
+      <w:r>
+        <w:t xml:space="preserve">.</w:t>
+      </w:r>
+    </w:p>
+    <w:p>
+      <w:pPr>
+        <w:pStyle w:val="Bibliography"/>
+      </w:pPr>
+      <w:r>
+        <w:t xml:space="preserve">Blanchette, C A. 1997. “Size and Survival of Intertidal Plants in Response to Wave Action : A Case Study with Fucus Gardneri.”</w:t>
+      </w:r>
+      <w:r>
+        <w:t xml:space="preserve"> </w:t>
+      </w:r>
+      <w:r>
+        <w:rPr>
+          <w:i/>
+        </w:rPr>
+        <w:t xml:space="preserve">Ecology</w:t>
+      </w:r>
+      <w:r>
+        <w:t xml:space="preserve"> </w:t>
+      </w:r>
+      <w:r>
+        <w:t xml:space="preserve">78 (5): 1563–78. doi:</w:t>
+      </w:r>
+      <w:hyperlink r:id="rId41">
+        <w:r>
+          <w:rPr>
+            <w:rStyle w:val="Hyperlink"/>
+          </w:rPr>
+          <w:t xml:space="preserve">10.1890/0012-9658(1997)078[1563:SASOIP]2.0.CO;2</w:t>
+        </w:r>
+      </w:hyperlink>
+      <w:r>
+        <w:t xml:space="preserve">.</w:t>
+      </w:r>
+    </w:p>
+    <w:p>
+      <w:pPr>
+        <w:pStyle w:val="Bibliography"/>
+      </w:pPr>
+      <w:r>
+        <w:t xml:space="preserve">Bolton, J J, R J Anderson, A J Smit, and M D Rothman. 2012. “South African kelp moving eastwards: the discovery of Ecklonia maxima (Osbeck) Papenfuss at De Hoop Nature Reserve on the south coast of South Africa.”</w:t>
+      </w:r>
+      <w:r>
+        <w:t xml:space="preserve"> </w:t>
+      </w:r>
+      <w:r>
+        <w:rPr>
+          <w:i/>
+        </w:rPr>
+        <w:t xml:space="preserve">African Journal of Marine Science</w:t>
+      </w:r>
+      <w:r>
+        <w:t xml:space="preserve"> </w:t>
+      </w:r>
+      <w:r>
+        <w:t xml:space="preserve">34 (1): 147–51. doi:</w:t>
+      </w:r>
+      <w:hyperlink r:id="rId42">
+        <w:r>
+          <w:rPr>
+            <w:rStyle w:val="Hyperlink"/>
+          </w:rPr>
+          <w:t xml:space="preserve">10.2989/1814232X.2012.675125</w:t>
+        </w:r>
+      </w:hyperlink>
+      <w:r>
+        <w:t xml:space="preserve">.</w:t>
+      </w:r>
+    </w:p>
+    <w:p>
+      <w:pPr>
+        <w:pStyle w:val="Bibliography"/>
+      </w:pPr>
+      <w:r>
+        <w:t xml:space="preserve">Booij, NRRC, RC Ris, and Leo H Holthuijsen. 1999. “A Third-Generation Wave Model for Coastal Regions: 1. Model Description and Validation.”</w:t>
+      </w:r>
+      <w:r>
+        <w:t xml:space="preserve"> </w:t>
+      </w:r>
+      <w:r>
+        <w:rPr>
+          <w:i/>
+        </w:rPr>
+        <w:t xml:space="preserve">Journal of Geophysical Research: Oceans</w:t>
+      </w:r>
+      <w:r>
+        <w:t xml:space="preserve"> </w:t>
+      </w:r>
+      <w:r>
+        <w:t xml:space="preserve">104 (C4). Wiley Online Library: 7649–66.</w:t>
+      </w:r>
+    </w:p>
+    <w:p>
+      <w:pPr>
+        <w:pStyle w:val="Bibliography"/>
+      </w:pPr>
+      <w:r>
+        <w:t xml:space="preserve">Bruhn, J, and V A Gerard. 1996. “Photoinhibition and recovery of the kelp Laminaria saccharina at optimal and superoptimal temperatures.”</w:t>
+      </w:r>
+      <w:r>
+        <w:t xml:space="preserve"> </w:t>
+      </w:r>
+      <w:r>
+        <w:rPr>
+          <w:i/>
+        </w:rPr>
+        <w:t xml:space="preserve">Marine Biology</w:t>
+      </w:r>
+      <w:r>
+        <w:t xml:space="preserve"> </w:t>
+      </w:r>
+      <w:r>
+        <w:t xml:space="preserve">125 (4): 639–48. doi:</w:t>
+      </w:r>
+      <w:hyperlink r:id="rId43">
+        <w:r>
+          <w:rPr>
+            <w:rStyle w:val="Hyperlink"/>
+          </w:rPr>
+          <w:t xml:space="preserve">10.1007/BF00349245</w:t>
+        </w:r>
+      </w:hyperlink>
+      <w:r>
+        <w:t xml:space="preserve">.</w:t>
+      </w:r>
+    </w:p>
+    <w:p>
+      <w:pPr>
+        <w:pStyle w:val="Bibliography"/>
+      </w:pPr>
+      <w:r>
+        <w:t xml:space="preserve">Cousens, R. 1982. “The Effect of Exposure to Wave Action on the Morphology and Pigmentation of Ascophyllum nodosum (L.) Le Jolis in South-Eastern Canada.”</w:t>
+      </w:r>
+      <w:r>
+        <w:t xml:space="preserve"> </w:t>
+      </w:r>
+      <w:r>
+        <w:rPr>
+          <w:i/>
+        </w:rPr>
+        <w:t xml:space="preserve">Bontanica Marina</w:t>
+      </w:r>
+      <w:r>
+        <w:t xml:space="preserve"> </w:t>
+      </w:r>
+      <w:r>
+        <w:t xml:space="preserve">XXV: 191–95.</w:t>
+      </w:r>
+    </w:p>
+    <w:p>
+      <w:pPr>
+        <w:pStyle w:val="Bibliography"/>
+      </w:pPr>
+      <w:r>
+        <w:t xml:space="preserve">Dayton, P K. 1985. “Ecology of Kelp Communities.”</w:t>
+      </w:r>
+      <w:r>
+        <w:t xml:space="preserve"> </w:t>
+      </w:r>
+      <w:r>
+        <w:rPr>
+          <w:i/>
+        </w:rPr>
+        <w:t xml:space="preserve">Annual Review of Ecology and Systematics</w:t>
+      </w:r>
+      <w:r>
+        <w:t xml:space="preserve"> </w:t>
+      </w:r>
+      <w:r>
+        <w:t xml:space="preserve">16 (1): 215–45. doi:</w:t>
+      </w:r>
+      <w:hyperlink r:id="rId44">
+        <w:r>
+          <w:rPr>
+            <w:rStyle w:val="Hyperlink"/>
+          </w:rPr>
+          <w:t xml:space="preserve">10.1146/annurev.es.16.110185.001243</w:t>
+        </w:r>
+      </w:hyperlink>
+      <w:r>
+        <w:t xml:space="preserve">.</w:t>
+      </w:r>
+    </w:p>
+    <w:p>
+      <w:pPr>
+        <w:pStyle w:val="Bibliography"/>
+      </w:pPr>
+      <w:r>
+        <w:t xml:space="preserve">Doney, S C, M Ruckelshaus, J Emmett Duffy, J P Barry, F Chan, C English, H M Galindo, et al. 2012. “Climate Change Impacts on Marine Ecosystems.”</w:t>
+      </w:r>
+      <w:r>
+        <w:t xml:space="preserve"> </w:t>
+      </w:r>
+      <w:r>
+        <w:rPr>
+          <w:i/>
+        </w:rPr>
+        <w:t xml:space="preserve">Annual Review of Marine Science</w:t>
+      </w:r>
+      <w:r>
+        <w:t xml:space="preserve"> </w:t>
+      </w:r>
+      <w:r>
+        <w:t xml:space="preserve">4 (1): 11–37. doi:</w:t>
+      </w:r>
+      <w:hyperlink r:id="rId45">
+        <w:r>
+          <w:rPr>
+            <w:rStyle w:val="Hyperlink"/>
+          </w:rPr>
+          <w:t xml:space="preserve">10.1146/annurev-marine-041911-111611</w:t>
+        </w:r>
+      </w:hyperlink>
+      <w:r>
+        <w:t xml:space="preserve">.</w:t>
+      </w:r>
+    </w:p>
+    <w:p>
+      <w:pPr>
+        <w:pStyle w:val="Bibliography"/>
+      </w:pPr>
+      <w:r>
+        <w:t xml:space="preserve">Fowler-Walker, M J, T Wernberg, and S D Connell. 2006. “Differences in kelp morphology between wave sheltered and exposed localities: Morphologically plastic or fixed traits?”</w:t>
+      </w:r>
+      <w:r>
+        <w:t xml:space="preserve"> </w:t>
+      </w:r>
+      <w:r>
+        <w:rPr>
+          <w:i/>
+        </w:rPr>
+        <w:t xml:space="preserve">Marine Biology</w:t>
+      </w:r>
+      <w:r>
+        <w:t xml:space="preserve"> </w:t>
+      </w:r>
+      <w:r>
+        <w:t xml:space="preserve">148 (4): 755–67. doi:</w:t>
+      </w:r>
+      <w:hyperlink r:id="rId46">
+        <w:r>
+          <w:rPr>
+            <w:rStyle w:val="Hyperlink"/>
+          </w:rPr>
+          <w:t xml:space="preserve">10.1007/s00227-005-0125-z</w:t>
+        </w:r>
+      </w:hyperlink>
+      <w:r>
+        <w:t xml:space="preserve">.</w:t>
+      </w:r>
+    </w:p>
+    <w:p>
+      <w:pPr>
+        <w:pStyle w:val="Bibliography"/>
+      </w:pPr>
+      <w:r>
+        <w:t xml:space="preserve">Friedland, M T, and M W Denny. 1995. “Surviving hydrodynamic forces in a wave-swept environment: consequences of morphology in the feather boa kelp, Egregia menziesii (Turner).”</w:t>
+      </w:r>
+      <w:r>
+        <w:t xml:space="preserve"> </w:t>
+      </w:r>
+      <w:r>
+        <w:rPr>
+          <w:i/>
+        </w:rPr>
+        <w:t xml:space="preserve">Journal of Experimental Marine Biology and …</w:t>
+      </w:r>
+      <w:r>
+        <w:t xml:space="preserve">.</w:t>
+      </w:r>
+      <w:r>
+        <w:t xml:space="preserve"> </w:t>
+      </w:r>
+      <w:hyperlink r:id="rId47">
+        <w:r>
+          <w:rPr>
+            <w:rStyle w:val="Hyperlink"/>
+          </w:rPr>
+          <w:t xml:space="preserve">http://www.sciencedirect.com/science/article/pii/002209819500038S</w:t>
+        </w:r>
+      </w:hyperlink>
+      <w:r>
+        <w:t xml:space="preserve">.</w:t>
+      </w:r>
+    </w:p>
+    <w:p>
+      <w:pPr>
+        <w:pStyle w:val="Bibliography"/>
+      </w:pPr>
+      <w:r>
+        <w:t xml:space="preserve">Gaylord, B, K. J Nickols, and L Jurgens. 2012. “Roles of transport and mixing processes in kelp forest ecology.”</w:t>
+      </w:r>
+      <w:r>
+        <w:t xml:space="preserve"> </w:t>
+      </w:r>
+      <w:r>
+        <w:rPr>
+          <w:i/>
+        </w:rPr>
+        <w:t xml:space="preserve">Journal of Experimental Biology</w:t>
+      </w:r>
+      <w:r>
+        <w:t xml:space="preserve"> </w:t>
+      </w:r>
+      <w:r>
+        <w:t xml:space="preserve">215 (6): 997–1007. doi:</w:t>
+      </w:r>
+      <w:hyperlink r:id="rId48">
+        <w:r>
+          <w:rPr>
+            <w:rStyle w:val="Hyperlink"/>
+          </w:rPr>
+          <w:t xml:space="preserve">10.1242/jeb.059824</w:t>
+        </w:r>
+      </w:hyperlink>
+      <w:r>
+        <w:t xml:space="preserve">.</w:t>
+      </w:r>
+    </w:p>
+    <w:p>
+      <w:pPr>
+        <w:pStyle w:val="Bibliography"/>
+      </w:pPr>
+      <w:r>
+        <w:t xml:space="preserve">Gerard, V A. 1982. “In situ water motion and nutrient uptake by the giant kelp Macrocystis pyrifera.”</w:t>
+      </w:r>
+      <w:r>
+        <w:t xml:space="preserve"> </w:t>
+      </w:r>
+      <w:r>
+        <w:rPr>
+          <w:i/>
+        </w:rPr>
+        <w:t xml:space="preserve">Marine Biology</w:t>
+      </w:r>
+      <w:r>
+        <w:t xml:space="preserve"> </w:t>
+      </w:r>
+      <w:r>
+        <w:t xml:space="preserve">69 (1): 51–54. doi:</w:t>
+      </w:r>
+      <w:hyperlink r:id="rId49">
+        <w:r>
+          <w:rPr>
+            <w:rStyle w:val="Hyperlink"/>
+          </w:rPr>
+          <w:t xml:space="preserve">10.1007/BF00396960</w:t>
+        </w:r>
+      </w:hyperlink>
+      <w:r>
+        <w:t xml:space="preserve">.</w:t>
+      </w:r>
+    </w:p>
+    <w:p>
+      <w:pPr>
+        <w:pStyle w:val="Bibliography"/>
+      </w:pPr>
+      <w:r>
+        <w:t xml:space="preserve">Group, The Wamdi. 1988. “The Wam Model—A Third Generation Ocean Wave Prediction Model.”</w:t>
+      </w:r>
+      <w:r>
+        <w:t xml:space="preserve"> </w:t>
+      </w:r>
+      <w:r>
+        <w:rPr>
+          <w:i/>
+        </w:rPr>
+        <w:t xml:space="preserve">Journal of Physical Oceanography</w:t>
+      </w:r>
+      <w:r>
+        <w:t xml:space="preserve"> </w:t>
+      </w:r>
+      <w:r>
+        <w:t xml:space="preserve">18 (12): 1775–1810.</w:t>
+      </w:r>
+    </w:p>
+    <w:p>
+      <w:pPr>
+        <w:pStyle w:val="Bibliography"/>
+      </w:pPr>
+      <w:r>
+        <w:t xml:space="preserve">Hill, Nicole A, Austen R Pepper, Marji L Puotinen, Michael G Hughes, Graham J Edgar, Neville S Barrett, Rick D Stuart-Smith, and Rebecca Leaper. 2010. “Quantifying Wave Exposure in Shallow Temperate Reef Systems: Applicability of Fetch Models for Predicting Algal Biodiversity.”</w:t>
+      </w:r>
+      <w:r>
+        <w:t xml:space="preserve"> </w:t>
+      </w:r>
+      <w:r>
+        <w:rPr>
+          <w:i/>
+        </w:rPr>
+        <w:t xml:space="preserve">Marine Ecology Progress Series</w:t>
+      </w:r>
+      <w:r>
+        <w:t xml:space="preserve"> </w:t>
+      </w:r>
+      <w:r>
+        <w:t xml:space="preserve">417: 83–95.</w:t>
+      </w:r>
+    </w:p>
+    <w:p>
+      <w:pPr>
+        <w:pStyle w:val="Bibliography"/>
+      </w:pPr>
+      <w:r>
+        <w:t xml:space="preserve">Isæus, Martin. 2004. “Factors Structuring Fucus Communities at Open and Complex Coastlines in the Baltic Sea.” PhD thesis, Botaniska institutionen.</w:t>
+      </w:r>
+    </w:p>
+    <w:p>
+      <w:pPr>
+        <w:pStyle w:val="Bibliography"/>
+      </w:pPr>
+      <w:r>
+        <w:t xml:space="preserve">Jackson, G A. 1977. “Nutrients and Production of Giant Kelp, Macrocystis pyrifera, Off Southern California.”</w:t>
+      </w:r>
+      <w:r>
+        <w:t xml:space="preserve"> </w:t>
+      </w:r>
+      <w:r>
+        <w:rPr>
+          <w:i/>
+        </w:rPr>
+        <w:t xml:space="preserve">Limnology and Oceanography</w:t>
+      </w:r>
+      <w:r>
+        <w:t xml:space="preserve"> </w:t>
+      </w:r>
+      <w:r>
+        <w:t xml:space="preserve">22 (6): 979–95.</w:t>
+      </w:r>
+    </w:p>
+    <w:p>
+      <w:pPr>
+        <w:pStyle w:val="Bibliography"/>
+      </w:pPr>
+      <w:r>
+        <w:t xml:space="preserve">Koehl, M A R, W K Silk, H Liang, and L Mahadevan. 2008. “How kelp produce blade shapes suited to different flow regimes: A new wrinkle.”</w:t>
+      </w:r>
+      <w:r>
+        <w:t xml:space="preserve"> </w:t>
+      </w:r>
+      <w:r>
+        <w:rPr>
+          <w:i/>
+        </w:rPr>
+        <w:t xml:space="preserve">Integrative and Comparative Biology</w:t>
+      </w:r>
+      <w:r>
+        <w:t xml:space="preserve"> </w:t>
+      </w:r>
+      <w:r>
+        <w:t xml:space="preserve">48 (6): 834–51. doi:</w:t>
+      </w:r>
+      <w:hyperlink r:id="rId50">
+        <w:r>
+          <w:rPr>
+            <w:rStyle w:val="Hyperlink"/>
+          </w:rPr>
+          <w:t xml:space="preserve">10.1093/icb/icn069</w:t>
+        </w:r>
+      </w:hyperlink>
+      <w:r>
+        <w:t xml:space="preserve">.</w:t>
+      </w:r>
+    </w:p>
+    <w:p>
+      <w:pPr>
+        <w:pStyle w:val="Bibliography"/>
+      </w:pPr>
+      <w:r>
+        <w:t xml:space="preserve">Leon, L F, D C Lam, C McCrimmon, and D A Swayne. 2003. “Watershed management modelling in Malawi: Application and technology transfer.”</w:t>
+      </w:r>
+      <w:r>
+        <w:t xml:space="preserve"> </w:t>
+      </w:r>
+      <w:r>
+        <w:rPr>
+          <w:i/>
+        </w:rPr>
+        <w:t xml:space="preserve">Environmental Modelling and Software</w:t>
+      </w:r>
+      <w:r>
+        <w:t xml:space="preserve"> </w:t>
+      </w:r>
+      <w:r>
+        <w:t xml:space="preserve">18 (6): 531–39. doi:</w:t>
+      </w:r>
+      <w:hyperlink r:id="rId51">
+        <w:r>
+          <w:rPr>
+            <w:rStyle w:val="Hyperlink"/>
+          </w:rPr>
+          <w:t xml:space="preserve">10.1016/S1364-8152(03)00028-8</w:t>
+        </w:r>
+      </w:hyperlink>
+      <w:r>
+        <w:t xml:space="preserve">.</w:t>
+      </w:r>
+    </w:p>
+    <w:p>
+      <w:pPr>
+        <w:pStyle w:val="Bibliography"/>
+      </w:pPr>
+      <w:r>
+        <w:t xml:space="preserve">Lindegarth, Mats, and Lars Gamfeldt. 2005. “Comparing Categorical and Continuous Ecological Analyses: Effects of ‘Wave Exposure’ on Rocky Shores.”</w:t>
+      </w:r>
+      <w:r>
+        <w:t xml:space="preserve"> </w:t>
+      </w:r>
+      <w:r>
+        <w:rPr>
+          <w:i/>
+        </w:rPr>
+        <w:t xml:space="preserve">Ecology</w:t>
+      </w:r>
+      <w:r>
+        <w:t xml:space="preserve"> </w:t>
+      </w:r>
+      <w:r>
+        <w:t xml:space="preserve">86 (5). Wiley Online Library: 1346–57.</w:t>
+      </w:r>
+    </w:p>
+    <w:p>
+      <w:pPr>
+        <w:pStyle w:val="Bibliography"/>
+      </w:pPr>
+      <w:r>
+        <w:t xml:space="preserve">Moss, B. 1948. “Studies in the genus Fucus: I. on the structure and chemical composition of Fucus vesiculosus from three Scottish localities.”</w:t>
+      </w:r>
+      <w:r>
+        <w:t xml:space="preserve"> </w:t>
+      </w:r>
+      <w:r>
+        <w:rPr>
+          <w:i/>
+        </w:rPr>
+        <w:t xml:space="preserve">Annals of Botany</w:t>
+      </w:r>
+      <w:r>
+        <w:t xml:space="preserve"> </w:t>
+      </w:r>
+      <w:r>
+        <w:t xml:space="preserve">12 (47): 267–79.</w:t>
+      </w:r>
+    </w:p>
+    <w:p>
+      <w:pPr>
+        <w:pStyle w:val="Bibliography"/>
+      </w:pPr>
+      <w:r>
+        <w:t xml:space="preserve">Pedersen, M F, and L B Nejrup. 2012. “Effects of wave exposure on population structure, demography, biomass and productivity of the kelp Laminaria hyperborea.”</w:t>
+      </w:r>
+      <w:r>
+        <w:t xml:space="preserve"> </w:t>
+      </w:r>
+      <w:r>
+        <w:rPr>
+          <w:i/>
+        </w:rPr>
+        <w:t xml:space="preserve">Marine Ecology Progress Series</w:t>
+      </w:r>
+      <w:r>
+        <w:t xml:space="preserve"> </w:t>
+      </w:r>
+      <w:r>
+        <w:t xml:space="preserve">451: 45–60.</w:t>
+      </w:r>
+      <w:r>
+        <w:t xml:space="preserve"> </w:t>
+      </w:r>
+      <w:hyperlink r:id="rId52">
+        <w:r>
+          <w:rPr>
+            <w:rStyle w:val="Hyperlink"/>
+          </w:rPr>
+          <w:t xml:space="preserve">https://www.researchgate.net/profile/Morten{\_}Pedersen3/publication/235938581{\_}Effects{\_}of{\_}wave{\_}exposure{\_}on{\_}population{\_}structure{\_}demography{\_}biomass{\_}and{\_}productivity{\_}of{\_}the{\_}kelp{\_}Laminaria{\_}hyperborea/links/00b7d52beb45b77124000000.pdf</w:t>
+        </w:r>
+      </w:hyperlink>
+      <w:r>
+        <w:t xml:space="preserve">.</w:t>
+      </w:r>
+    </w:p>
+    <w:p>
+      <w:pPr>
+        <w:pStyle w:val="Bibliography"/>
+      </w:pPr>
+      <w:r>
+        <w:t xml:space="preserve">Rinde, E, and K Sjøtun. 2005. “Demographic variation in the kelp Laminaria hyperborea along a latitudinal gradient.”</w:t>
+      </w:r>
+      <w:r>
+        <w:t xml:space="preserve"> </w:t>
+      </w:r>
+      <w:r>
+        <w:rPr>
+          <w:i/>
+        </w:rPr>
+        <w:t xml:space="preserve">Marine Biology</w:t>
+      </w:r>
+      <w:r>
+        <w:t xml:space="preserve"> </w:t>
+      </w:r>
+      <w:r>
+        <w:t xml:space="preserve">146 (6): 1051–62. doi:</w:t>
+      </w:r>
+      <w:hyperlink r:id="rId53">
+        <w:r>
+          <w:rPr>
+            <w:rStyle w:val="Hyperlink"/>
+          </w:rPr>
+          <w:t xml:space="preserve">10.1007/s00227-004-1513-5</w:t>
+        </w:r>
+      </w:hyperlink>
+      <w:r>
+        <w:t xml:space="preserve">.</w:t>
+      </w:r>
+    </w:p>
+    <w:p>
+      <w:pPr>
+        <w:pStyle w:val="Bibliography"/>
+      </w:pPr>
+      <w:r>
+        <w:t xml:space="preserve">Smith, Jane M, Ann R Sherlock, and Donald T Resio. 2001. “STWAVE: Steady-State Spectral Wave Model User’s Manual for Stwave, Version 3.0.” ENGINEER RESEARCH AND DEVELOPMENT CENTER VICKSBURG MS COASTAL AND HYDRAULICSLAB.</w:t>
+      </w:r>
+    </w:p>
+    <w:p>
+      <w:pPr>
+        <w:pStyle w:val="Bibliography"/>
+      </w:pPr>
+      <w:r>
+        <w:t xml:space="preserve">Wang, Y, and Z Xia. 2009. “Assessing spawning ground hydraulic suitability for Chinese sturgeon (Acipenser sinensis) from horizontal mean vorticity in Yangtze River.”</w:t>
+      </w:r>
+      <w:r>
+        <w:t xml:space="preserve"> </w:t>
+      </w:r>
+      <w:r>
+        <w:rPr>
+          <w:i/>
+        </w:rPr>
+        <w:t xml:space="preserve">Ecological Modelling</w:t>
+      </w:r>
+      <w:r>
+        <w:t xml:space="preserve"> </w:t>
+      </w:r>
+      <w:r>
+        <w:t xml:space="preserve">220 (11): 1443–8. doi:</w:t>
+      </w:r>
+      <w:hyperlink r:id="rId54">
+        <w:r>
+          <w:rPr>
+            <w:rStyle w:val="Hyperlink"/>
+          </w:rPr>
+          <w:t xml:space="preserve">10.1016/j.ecolmodel.2009.03.003</w:t>
+        </w:r>
+      </w:hyperlink>
+      <w:r>
+        <w:t xml:space="preserve">.</w:t>
+      </w:r>
+    </w:p>
+    <w:p>
+      <w:pPr>
+        <w:pStyle w:val="Bibliography"/>
+      </w:pPr>
+      <w:r>
+        <w:t xml:space="preserve">Wernberg, T, M S Thomsen, F Tuya, G A Kendrick, P A Staehr, and B D Toohey. 2010. “Decreasing resilience of kelp beds along a latitudinal temperature gradient: Potential implications for a warmer future.”</w:t>
+      </w:r>
+      <w:r>
+        <w:t xml:space="preserve"> </w:t>
+      </w:r>
+      <w:r>
+        <w:rPr>
+          <w:i/>
+        </w:rPr>
+        <w:t xml:space="preserve">Ecology Letters</w:t>
+      </w:r>
+      <w:r>
+        <w:t xml:space="preserve"> </w:t>
+      </w:r>
+      <w:r>
+        <w:t xml:space="preserve">13 (6): 685–94. doi:</w:t>
+      </w:r>
+      <w:hyperlink r:id="rId55">
+        <w:r>
+          <w:rPr>
+            <w:rStyle w:val="Hyperlink"/>
+          </w:rPr>
+          <w:t xml:space="preserve">10.1111/j.1461-0248.2010.01466.x</w:t>
+        </w:r>
+      </w:hyperlink>
+      <w:r>
+        <w:t xml:space="preserve">.</w:t>
       </w:r>
     </w:p>
     <w:sectPr/>
@@ -1382,7 +2700,7 @@
     </w:lvl>
   </w:abstractNum>
   <w:abstractNum w:abstractNumId="990">
-    <w:nsid w:val="4544c21a"/>
+    <w:nsid w:val="b332de62"/>
     <w:multiLevelType w:val="multilevel"/>
     <w:lvl w:ilvl="0">
       <w:numFmt w:val="bullet"/>
@@ -1463,7 +2781,7 @@
     </w:lvl>
   </w:abstractNum>
   <w:abstractNum w:abstractNumId="99821">
-    <w:nsid w:val="f3db2693"/>
+    <w:nsid w:val="c14b141c"/>
     <w:multiLevelType w:val="multilevel"/>
     <w:lvl w:ilvl="0">
       <w:start w:val="1"/>

</xml_diff>

<commit_message>
minor changes to chapter 1
</commit_message>
<xml_diff>
--- a/chapter_1.docx
+++ b/chapter_1.docx
@@ -148,16 +148,7 @@
         <w:t xml:space="preserve"> </w:t>
       </w:r>
       <w:r>
-        <w:t xml:space="preserve">(</w:t>
-      </w:r>
-      <w:r>
-        <w:rPr>
-          <w:b/>
-        </w:rPr>
-        <w:t xml:space="preserve">???</w:t>
-      </w:r>
-      <w:r>
-        <w:t xml:space="preserve">)</w:t>
+        <w:t xml:space="preserve">(Blamey et al. 2015)</w:t>
       </w:r>
       <w:r>
         <w:t xml:space="preserve">. Temperature and wave exposure have been recognised as important variables with regards to climate-driven changes within the ocean. In order to persist and survive within variable and changing environments, organisms must either migrate, adapt, or die.</w:t>
@@ -447,7 +438,7 @@
         <w:t xml:space="preserve"> </w:t>
       </w:r>
       <w:r>
-        <w:t xml:space="preserve">(Bruhn and Gerard 1996);</w:t>
+        <w:t xml:space="preserve">(Bruhn and Gerard 1996;</w:t>
       </w:r>
       <w:r>
         <w:t xml:space="preserve"> </w:t>
@@ -483,16 +474,7 @@
         <w:t xml:space="preserve"> </w:t>
       </w:r>
       <w:r>
-        <w:t xml:space="preserve">(</w:t>
-      </w:r>
-      <w:r>
-        <w:rPr>
-          <w:b/>
-        </w:rPr>
-        <w:t xml:space="preserve">???</w:t>
-      </w:r>
-      <w:r>
-        <w:t xml:space="preserve">)</w:t>
+        <w:t xml:space="preserve">(Wood 1987)</w:t>
       </w:r>
       <w:r>
         <w:t xml:space="preserve">. The sub-canopy sporophytes experienced tissue damage,photopigment destruction,reduced growthand decreased survivorship, thus inhibiting their settlement and survival</w:t>
@@ -501,16 +483,7 @@
         <w:t xml:space="preserve"> </w:t>
       </w:r>
       <w:r>
-        <w:t xml:space="preserve">(</w:t>
-      </w:r>
-      <w:r>
-        <w:rPr>
-          <w:b/>
-        </w:rPr>
-        <w:t xml:space="preserve">???</w:t>
-      </w:r>
-      <w:r>
-        <w:t xml:space="preserve">)</w:t>
+        <w:t xml:space="preserve">(Wood 1987)</w:t>
       </w:r>
       <w:r>
         <w:t xml:space="preserve">. Laboratory experiments revealed that the UV component of radiation, rather than intense radiation itself, was responsible for the effects mentioned above. High light stress has negative effects, such as photoinhibition and photo-damage on</w:t>
@@ -579,16 +552,7 @@
         <w:t xml:space="preserve"> </w:t>
       </w:r>
       <w:r>
-        <w:t xml:space="preserve">(</w:t>
-      </w:r>
-      <w:r>
-        <w:rPr>
-          <w:b/>
-        </w:rPr>
-        <w:t xml:space="preserve">???</w:t>
-      </w:r>
-      <w:r>
-        <w:t xml:space="preserve">)</w:t>
+        <w:t xml:space="preserve">Bolton and Levitt (1985)</w:t>
       </w:r>
       <w:r>
         <w:t xml:space="preserve"> </w:t>
@@ -615,16 +579,7 @@
         <w:t xml:space="preserve"> </w:t>
       </w:r>
       <w:r>
-        <w:t xml:space="preserve">(</w:t>
-      </w:r>
-      <w:r>
-        <w:rPr>
-          <w:b/>
-        </w:rPr>
-        <w:t xml:space="preserve">???</w:t>
-      </w:r>
-      <w:r>
-        <w:t xml:space="preserve">)</w:t>
+        <w:t xml:space="preserve">(Bolton and Levitt 1985)</w:t>
       </w:r>
       <w:r>
         <w:t xml:space="preserve">.</w:t>
@@ -867,16 +822,7 @@
         <w:t xml:space="preserve"> </w:t>
       </w:r>
       <w:r>
-        <w:t xml:space="preserve">(</w:t>
-      </w:r>
-      <w:r>
-        <w:rPr>
-          <w:b/>
-        </w:rPr>
-        <w:t xml:space="preserve">???</w:t>
-      </w:r>
-      <w:r>
-        <w:t xml:space="preserve">)</w:t>
+        <w:t xml:space="preserve">Blamey et al. (2015)</w:t>
       </w:r>
       <w:r>
         <w:t xml:space="preserve">)</w:t>
@@ -1612,34 +1558,7 @@
         <w:t xml:space="preserve">(Lindegarth and Gamfeldt 2005)</w:t>
       </w:r>
       <w:r>
-        <w:t xml:space="preserve">. A study by</w:t>
-      </w:r>
-      <w:r>
-        <w:t xml:space="preserve"> </w:t>
-      </w:r>
-      <w:r>
-        <w:t xml:space="preserve">(</w:t>
-      </w:r>
-      <w:r>
-        <w:rPr>
-          <w:b/>
-        </w:rPr>
-        <w:t xml:space="preserve">???</w:t>
-      </w:r>
-      <w:r>
-        <w:t xml:space="preserve">)</w:t>
-      </w:r>
-      <w:r>
-        <w:t xml:space="preserve">…</w:t>
-      </w:r>
-      <w:r>
-        <w:rPr>
-          <w:b/>
-        </w:rPr>
-        <w:t xml:space="preserve">include description of study here</w:t>
-      </w:r>
-      <w:r>
-        <w:t xml:space="preserve">…Other authors, such as</w:t>
+        <w:t xml:space="preserve">. Other authors, such as</w:t>
       </w:r>
       <w:r>
         <w:t xml:space="preserve"> </w:t>
@@ -1907,6 +1826,40 @@
         <w:pStyle w:val="Bibliography"/>
       </w:pPr>
       <w:r>
+        <w:t xml:space="preserve">Blamey, L K, L J Shannon, J J Bolton, R Crawford, F Dufois, H Evers-king, C Griffiths, et al. 2015. “Ecosystem changes in the southern Benguela and the underlying processes.”</w:t>
+      </w:r>
+      <w:r>
+        <w:t xml:space="preserve"> </w:t>
+      </w:r>
+      <w:r>
+        <w:rPr>
+          <w:i/>
+        </w:rPr>
+        <w:t xml:space="preserve">Journal of Marine Systems</w:t>
+      </w:r>
+      <w:r>
+        <w:t xml:space="preserve"> </w:t>
+      </w:r>
+      <w:r>
+        <w:t xml:space="preserve">144: 9–29. doi:</w:t>
+      </w:r>
+      <w:hyperlink r:id="rId41">
+        <w:r>
+          <w:rPr>
+            <w:rStyle w:val="Hyperlink"/>
+          </w:rPr>
+          <w:t xml:space="preserve">10.1016/j.jmarsys.2014.11.006</w:t>
+        </w:r>
+      </w:hyperlink>
+      <w:r>
+        <w:t xml:space="preserve">.</w:t>
+      </w:r>
+    </w:p>
+    <w:p>
+      <w:pPr>
+        <w:pStyle w:val="Bibliography"/>
+      </w:pPr>
+      <w:r>
         <w:t xml:space="preserve">Blanchette, C A. 1997. “Size and Survival of Intertidal Plants in Response to Wave Action : A Case Study with Fucus Gardneri.”</w:t>
       </w:r>
       <w:r>
@@ -1924,7 +1877,7 @@
       <w:r>
         <w:t xml:space="preserve">78 (5): 1563–78. doi:</w:t>
       </w:r>
-      <w:hyperlink r:id="rId41">
+      <w:hyperlink r:id="rId42">
         <w:r>
           <w:rPr>
             <w:rStyle w:val="Hyperlink"/>
@@ -1941,6 +1894,40 @@
         <w:pStyle w:val="Bibliography"/>
       </w:pPr>
       <w:r>
+        <w:t xml:space="preserve">Bolton, J J, and G J Levitt. 1985. “Light and temperature requirements for growth and reproduction in gametophytes of Ecklonia maxima (Alariaceae: Laminariales).”</w:t>
+      </w:r>
+      <w:r>
+        <w:t xml:space="preserve"> </w:t>
+      </w:r>
+      <w:r>
+        <w:rPr>
+          <w:i/>
+        </w:rPr>
+        <w:t xml:space="preserve">Marine Biology</w:t>
+      </w:r>
+      <w:r>
+        <w:t xml:space="preserve"> </w:t>
+      </w:r>
+      <w:r>
+        <w:t xml:space="preserve">87 (2): 131–35. doi:</w:t>
+      </w:r>
+      <w:hyperlink r:id="rId43">
+        <w:r>
+          <w:rPr>
+            <w:rStyle w:val="Hyperlink"/>
+          </w:rPr>
+          <w:t xml:space="preserve">10.1007/BF00539420</w:t>
+        </w:r>
+      </w:hyperlink>
+      <w:r>
+        <w:t xml:space="preserve">.</w:t>
+      </w:r>
+    </w:p>
+    <w:p>
+      <w:pPr>
+        <w:pStyle w:val="Bibliography"/>
+      </w:pPr>
+      <w:r>
         <w:t xml:space="preserve">Bolton, J J, R J Anderson, A J Smit, and M D Rothman. 2012. “South African kelp moving eastwards: the discovery of Ecklonia maxima (Osbeck) Papenfuss at De Hoop Nature Reserve on the south coast of South Africa.”</w:t>
       </w:r>
       <w:r>
@@ -1958,7 +1945,7 @@
       <w:r>
         <w:t xml:space="preserve">34 (1): 147–51. doi:</w:t>
       </w:r>
-      <w:hyperlink r:id="rId42">
+      <w:hyperlink r:id="rId44">
         <w:r>
           <w:rPr>
             <w:rStyle w:val="Hyperlink"/>
@@ -2015,7 +2002,7 @@
       <w:r>
         <w:t xml:space="preserve">125 (4): 639–48. doi:</w:t>
       </w:r>
-      <w:hyperlink r:id="rId43">
+      <w:hyperlink r:id="rId45">
         <w:r>
           <w:rPr>
             <w:rStyle w:val="Hyperlink"/>
@@ -2072,7 +2059,7 @@
       <w:r>
         <w:t xml:space="preserve">16 (1): 215–45. doi:</w:t>
       </w:r>
-      <w:hyperlink r:id="rId44">
+      <w:hyperlink r:id="rId46">
         <w:r>
           <w:rPr>
             <w:rStyle w:val="Hyperlink"/>
@@ -2106,7 +2093,7 @@
       <w:r>
         <w:t xml:space="preserve">4 (1): 11–37. doi:</w:t>
       </w:r>
-      <w:hyperlink r:id="rId45">
+      <w:hyperlink r:id="rId47">
         <w:r>
           <w:rPr>
             <w:rStyle w:val="Hyperlink"/>
@@ -2140,7 +2127,7 @@
       <w:r>
         <w:t xml:space="preserve">148 (4): 755–67. doi:</w:t>
       </w:r>
-      <w:hyperlink r:id="rId46">
+      <w:hyperlink r:id="rId48">
         <w:r>
           <w:rPr>
             <w:rStyle w:val="Hyperlink"/>
@@ -2174,7 +2161,7 @@
       <w:r>
         <w:t xml:space="preserve"> </w:t>
       </w:r>
-      <w:hyperlink r:id="rId47">
+      <w:hyperlink r:id="rId49">
         <w:r>
           <w:rPr>
             <w:rStyle w:val="Hyperlink"/>
@@ -2208,7 +2195,7 @@
       <w:r>
         <w:t xml:space="preserve">215 (6): 997–1007. doi:</w:t>
       </w:r>
-      <w:hyperlink r:id="rId48">
+      <w:hyperlink r:id="rId50">
         <w:r>
           <w:rPr>
             <w:rStyle w:val="Hyperlink"/>
@@ -2242,7 +2229,7 @@
       <w:r>
         <w:t xml:space="preserve">69 (1): 51–54. doi:</w:t>
       </w:r>
-      <w:hyperlink r:id="rId49">
+      <w:hyperlink r:id="rId51">
         <w:r>
           <w:rPr>
             <w:rStyle w:val="Hyperlink"/>
@@ -2353,7 +2340,7 @@
       <w:r>
         <w:t xml:space="preserve">48 (6): 834–51. doi:</w:t>
       </w:r>
-      <w:hyperlink r:id="rId50">
+      <w:hyperlink r:id="rId52">
         <w:r>
           <w:rPr>
             <w:rStyle w:val="Hyperlink"/>
@@ -2387,7 +2374,7 @@
       <w:r>
         <w:t xml:space="preserve">18 (6): 531–39. doi:</w:t>
       </w:r>
-      <w:hyperlink r:id="rId51">
+      <w:hyperlink r:id="rId53">
         <w:r>
           <w:rPr>
             <w:rStyle w:val="Hyperlink"/>
@@ -2470,7 +2457,7 @@
       <w:r>
         <w:t xml:space="preserve"> </w:t>
       </w:r>
-      <w:hyperlink r:id="rId52">
+      <w:hyperlink r:id="rId54">
         <w:r>
           <w:rPr>
             <w:rStyle w:val="Hyperlink"/>
@@ -2504,7 +2491,7 @@
       <w:r>
         <w:t xml:space="preserve">146 (6): 1051–62. doi:</w:t>
       </w:r>
-      <w:hyperlink r:id="rId53">
+      <w:hyperlink r:id="rId55">
         <w:r>
           <w:rPr>
             <w:rStyle w:val="Hyperlink"/>
@@ -2546,7 +2533,7 @@
       <w:r>
         <w:t xml:space="preserve">220 (11): 1443–8. doi:</w:t>
       </w:r>
-      <w:hyperlink r:id="rId54">
+      <w:hyperlink r:id="rId56">
         <w:r>
           <w:rPr>
             <w:rStyle w:val="Hyperlink"/>
@@ -2580,7 +2567,7 @@
       <w:r>
         <w:t xml:space="preserve">13 (6): 685–94. doi:</w:t>
       </w:r>
-      <w:hyperlink r:id="rId55">
+      <w:hyperlink r:id="rId57">
         <w:r>
           <w:rPr>
             <w:rStyle w:val="Hyperlink"/>
@@ -2590,6 +2577,29 @@
       </w:hyperlink>
       <w:r>
         <w:t xml:space="preserve">.</w:t>
+      </w:r>
+    </w:p>
+    <w:p>
+      <w:pPr>
+        <w:pStyle w:val="Bibliography"/>
+      </w:pPr>
+      <w:r>
+        <w:t xml:space="preserve">Wood, S A. 1987. “Effect of solar ultra-violet radiation on the kelp Eckionia radiata.”</w:t>
+      </w:r>
+      <w:r>
+        <w:t xml:space="preserve"> </w:t>
+      </w:r>
+      <w:r>
+        <w:rPr>
+          <w:i/>
+        </w:rPr>
+        <w:t xml:space="preserve">Marine Biology</w:t>
+      </w:r>
+      <w:r>
+        <w:t xml:space="preserve"> </w:t>
+      </w:r>
+      <w:r>
+        <w:t xml:space="preserve">96 (1987): 143–50.</w:t>
       </w:r>
     </w:p>
     <w:sectPr/>
@@ -2700,7 +2710,7 @@
     </w:lvl>
   </w:abstractNum>
   <w:abstractNum w:abstractNumId="990">
-    <w:nsid w:val="b332de62"/>
+    <w:nsid w:val="969d6b9a"/>
     <w:multiLevelType w:val="multilevel"/>
     <w:lvl w:ilvl="0">
       <w:numFmt w:val="bullet"/>
@@ -2781,7 +2791,7 @@
     </w:lvl>
   </w:abstractNum>
   <w:abstractNum w:abstractNumId="99821">
-    <w:nsid w:val="c14b141c"/>
+    <w:nsid w:val="7f13c85b"/>
     <w:multiLevelType w:val="multilevel"/>
     <w:lvl w:ilvl="0">
       <w:start w:val="1"/>

</xml_diff>